<commit_message>
vision und uscases editiert
</commit_message>
<xml_diff>
--- a/SearchRobot/doc/Frontend/usecase_frontend.docx
+++ b/SearchRobot/doc/Frontend/usecase_frontend.docx
@@ -1,6 +1,6 @@
 
 <file path=word/document.xml><?xml version="1.0" encoding="utf-8"?>
-<w:document xmlns:wpc="http://schemas.microsoft.com/office/word/2010/wordprocessingCanvas" xmlns:mo="http://schemas.microsoft.com/office/mac/office/2008/main" xmlns:mc="http://schemas.openxmlformats.org/markup-compatibility/2006" xmlns:mv="urn:schemas-microsoft-com:mac:vml" xmlns:o="urn:schemas-microsoft-com:office:office" xmlns:r="http://schemas.openxmlformats.org/officeDocument/2006/relationships" xmlns:m="http://schemas.openxmlformats.org/officeDocument/2006/math" xmlns:v="urn:schemas-microsoft-com:vml" xmlns:wp14="http://schemas.microsoft.com/office/word/2010/wordprocessingDrawing" xmlns:wp="http://schemas.openxmlformats.org/drawingml/2006/wordprocessingDrawing" xmlns:w10="urn:schemas-microsoft-com:office:word" xmlns:w="http://schemas.openxmlformats.org/wordprocessingml/2006/main" xmlns:w14="http://schemas.microsoft.com/office/word/2010/wordml" xmlns:wpg="http://schemas.microsoft.com/office/word/2010/wordprocessingGroup" xmlns:wpi="http://schemas.microsoft.com/office/word/2010/wordprocessingInk" xmlns:wne="http://schemas.microsoft.com/office/word/2006/wordml" xmlns:wps="http://schemas.microsoft.com/office/word/2010/wordprocessingShape" mc:Ignorable="w14 wp14">
+<w:document xmlns:wpc="http://schemas.microsoft.com/office/word/2010/wordprocessingCanvas" xmlns:mc="http://schemas.openxmlformats.org/markup-compatibility/2006" xmlns:o="urn:schemas-microsoft-com:office:office" xmlns:r="http://schemas.openxmlformats.org/officeDocument/2006/relationships" xmlns:m="http://schemas.openxmlformats.org/officeDocument/2006/math" xmlns:v="urn:schemas-microsoft-com:vml" xmlns:wp14="http://schemas.microsoft.com/office/word/2010/wordprocessingDrawing" xmlns:wp="http://schemas.openxmlformats.org/drawingml/2006/wordprocessingDrawing" xmlns:w10="urn:schemas-microsoft-com:office:word" xmlns:w="http://schemas.openxmlformats.org/wordprocessingml/2006/main" xmlns:w14="http://schemas.microsoft.com/office/word/2010/wordml" xmlns:wpg="http://schemas.microsoft.com/office/word/2010/wordprocessingGroup" xmlns:wpi="http://schemas.microsoft.com/office/word/2010/wordprocessingInk" xmlns:wne="http://schemas.microsoft.com/office/word/2006/wordml" xmlns:wps="http://schemas.microsoft.com/office/word/2010/wordprocessingShape" mc:Ignorable="w14 wp14">
   <w:body>
     <w:p>
       <w:pPr>
@@ -75,6 +75,7 @@
           <w:noProof/>
           <w:sz w:val="40"/>
           <w:szCs w:val="40"/>
+          <w:lang w:val="de-CH" w:eastAsia="de-CH"/>
         </w:rPr>
         <w:drawing>
           <wp:inline distT="0" distB="0" distL="0" distR="0" wp14:anchorId="0C6BF6EA" wp14:editId="256D0A1F">
@@ -153,6 +154,7 @@
           <w:b/>
           <w:sz w:val="40"/>
           <w:szCs w:val="40"/>
+          <w:lang w:val="en-US"/>
         </w:rPr>
       </w:pPr>
       <w:r>
@@ -160,6 +162,7 @@
           <w:b/>
           <w:sz w:val="40"/>
           <w:szCs w:val="40"/>
+          <w:lang w:val="en-US"/>
         </w:rPr>
         <w:t>Use Case</w:t>
       </w:r>
@@ -171,6 +174,7 @@
           <w:b/>
           <w:sz w:val="40"/>
           <w:szCs w:val="40"/>
+          <w:lang w:val="en-US"/>
         </w:rPr>
       </w:pPr>
       <w:r>
@@ -178,6 +182,7 @@
           <w:b/>
           <w:sz w:val="40"/>
           <w:szCs w:val="40"/>
+          <w:lang w:val="en-US"/>
         </w:rPr>
         <w:t>Frontend</w:t>
       </w:r>
@@ -189,6 +194,7 @@
           <w:b/>
           <w:sz w:val="40"/>
           <w:szCs w:val="40"/>
+          <w:lang w:val="en-US"/>
         </w:rPr>
       </w:pPr>
     </w:p>
@@ -199,6 +205,7 @@
           <w:b/>
           <w:sz w:val="40"/>
           <w:szCs w:val="40"/>
+          <w:lang w:val="en-US"/>
         </w:rPr>
       </w:pPr>
     </w:p>
@@ -209,6 +216,7 @@
           <w:b/>
           <w:sz w:val="40"/>
           <w:szCs w:val="40"/>
+          <w:lang w:val="en-US"/>
         </w:rPr>
       </w:pPr>
     </w:p>
@@ -219,6 +227,7 @@
           <w:b/>
           <w:sz w:val="32"/>
           <w:szCs w:val="32"/>
+          <w:lang w:val="en-US"/>
         </w:rPr>
       </w:pPr>
       <w:r>
@@ -226,6 +235,7 @@
           <w:b/>
           <w:sz w:val="32"/>
           <w:szCs w:val="32"/>
+          <w:lang w:val="en-US"/>
         </w:rPr>
         <w:t>Camille Zanni (zannc2)</w:t>
       </w:r>
@@ -237,7 +247,7 @@
           <w:b/>
           <w:sz w:val="32"/>
           <w:szCs w:val="32"/>
-          <w:lang w:val="fr-CH"/>
+          <w:lang w:val="de-CH"/>
         </w:rPr>
       </w:pPr>
       <w:r>
@@ -245,28 +255,27 @@
           <w:b/>
           <w:sz w:val="32"/>
           <w:szCs w:val="32"/>
-          <w:lang w:val="fr-CH"/>
+          <w:lang w:val="de-CH"/>
         </w:rPr>
         <w:t>Simon Gfeller (gfels4)</w:t>
       </w:r>
     </w:p>
     <w:p>
       <w:pPr>
-        <w:pStyle w:val="berschrift1"/>
+        <w:pStyle w:val="Heading1"/>
       </w:pPr>
       <w:r>
         <w:br w:type="column"/>
       </w:r>
       <w:bookmarkStart w:id="0" w:name="_Toc241824304"/>
       <w:r>
-        <w:lastRenderedPageBreak/>
         <w:t>Inhaltsverzeichnis</w:t>
       </w:r>
       <w:bookmarkEnd w:id="0"/>
     </w:p>
     <w:p>
       <w:pPr>
-        <w:pStyle w:val="Verzeichnis1"/>
+        <w:pStyle w:val="TOC1"/>
         <w:tabs>
           <w:tab w:val="right" w:leader="dot" w:pos="9056"/>
         </w:tabs>
@@ -285,8 +294,6 @@
       <w:r>
         <w:fldChar w:fldCharType="separate"/>
       </w:r>
-      <w:bookmarkStart w:id="1" w:name="_GoBack"/>
-      <w:bookmarkEnd w:id="1"/>
       <w:r>
         <w:rPr>
           <w:noProof/>
@@ -337,7 +344,7 @@
     </w:p>
     <w:p>
       <w:pPr>
-        <w:pStyle w:val="Verzeichnis1"/>
+        <w:pStyle w:val="TOC1"/>
         <w:tabs>
           <w:tab w:val="right" w:leader="dot" w:pos="9056"/>
         </w:tabs>
@@ -397,7 +404,7 @@
     </w:p>
     <w:p>
       <w:pPr>
-        <w:pStyle w:val="Verzeichnis2"/>
+        <w:pStyle w:val="TOC2"/>
         <w:tabs>
           <w:tab w:val="right" w:leader="dot" w:pos="9056"/>
         </w:tabs>
@@ -457,7 +464,7 @@
     </w:p>
     <w:p>
       <w:pPr>
-        <w:pStyle w:val="Verzeichnis1"/>
+        <w:pStyle w:val="TOC1"/>
         <w:tabs>
           <w:tab w:val="right" w:leader="dot" w:pos="9056"/>
         </w:tabs>
@@ -517,7 +524,7 @@
     </w:p>
     <w:p>
       <w:pPr>
-        <w:pStyle w:val="Verzeichnis1"/>
+        <w:pStyle w:val="TOC1"/>
         <w:tabs>
           <w:tab w:val="right" w:leader="dot" w:pos="9056"/>
         </w:tabs>
@@ -577,7 +584,7 @@
     </w:p>
     <w:p>
       <w:pPr>
-        <w:pStyle w:val="Verzeichnis2"/>
+        <w:pStyle w:val="TOC2"/>
         <w:tabs>
           <w:tab w:val="right" w:leader="dot" w:pos="9056"/>
         </w:tabs>
@@ -637,7 +644,7 @@
     </w:p>
     <w:p>
       <w:pPr>
-        <w:pStyle w:val="Verzeichnis2"/>
+        <w:pStyle w:val="TOC2"/>
         <w:tabs>
           <w:tab w:val="right" w:leader="dot" w:pos="9056"/>
         </w:tabs>
@@ -697,7 +704,7 @@
     </w:p>
     <w:p>
       <w:pPr>
-        <w:pStyle w:val="Verzeichnis2"/>
+        <w:pStyle w:val="TOC2"/>
         <w:tabs>
           <w:tab w:val="right" w:leader="dot" w:pos="9056"/>
         </w:tabs>
@@ -757,7 +764,7 @@
     </w:p>
     <w:p>
       <w:pPr>
-        <w:pStyle w:val="Verzeichnis2"/>
+        <w:pStyle w:val="TOC2"/>
         <w:tabs>
           <w:tab w:val="right" w:leader="dot" w:pos="9056"/>
         </w:tabs>
@@ -817,7 +824,7 @@
     </w:p>
     <w:p>
       <w:pPr>
-        <w:pStyle w:val="Verzeichnis2"/>
+        <w:pStyle w:val="TOC2"/>
         <w:tabs>
           <w:tab w:val="right" w:leader="dot" w:pos="9056"/>
         </w:tabs>
@@ -877,25 +884,27 @@
     </w:p>
     <w:p>
       <w:pPr>
-        <w:pStyle w:val="Verzeichnis1"/>
+        <w:pStyle w:val="TOC1"/>
         <w:tabs>
           <w:tab w:val="right" w:leader="dot" w:pos="9056"/>
         </w:tabs>
         <w:rPr>
           <w:rFonts w:asciiTheme="minorHAnsi" w:hAnsiTheme="minorHAnsi"/>
           <w:noProof/>
-          <w:lang w:eastAsia="ja-JP"/>
-        </w:rPr>
-      </w:pPr>
-      <w:r>
-        <w:rPr>
-          <w:noProof/>
+          <w:lang w:val="en-US" w:eastAsia="ja-JP"/>
+        </w:rPr>
+      </w:pPr>
+      <w:r>
+        <w:rPr>
+          <w:noProof/>
+          <w:lang w:val="en-US"/>
         </w:rPr>
         <w:t>Use Case UC1: Hindernisse setzen</w:t>
       </w:r>
       <w:r>
         <w:rPr>
           <w:noProof/>
+          <w:lang w:val="en-US"/>
         </w:rPr>
         <w:tab/>
       </w:r>
@@ -908,6 +917,7 @@
       <w:r>
         <w:rPr>
           <w:noProof/>
+          <w:lang w:val="en-US"/>
         </w:rPr>
         <w:instrText xml:space="preserve"> PAGEREF _Toc241824314 \h </w:instrText>
       </w:r>
@@ -925,6 +935,7 @@
       <w:r>
         <w:rPr>
           <w:noProof/>
+          <w:lang w:val="en-US"/>
         </w:rPr>
         <w:t>5</w:t>
       </w:r>
@@ -937,25 +948,27 @@
     </w:p>
     <w:p>
       <w:pPr>
-        <w:pStyle w:val="Verzeichnis1"/>
+        <w:pStyle w:val="TOC1"/>
         <w:tabs>
           <w:tab w:val="right" w:leader="dot" w:pos="9056"/>
         </w:tabs>
         <w:rPr>
           <w:rFonts w:asciiTheme="minorHAnsi" w:hAnsiTheme="minorHAnsi"/>
           <w:noProof/>
-          <w:lang w:eastAsia="ja-JP"/>
-        </w:rPr>
-      </w:pPr>
-      <w:r>
-        <w:rPr>
-          <w:noProof/>
+          <w:lang w:val="en-US" w:eastAsia="ja-JP"/>
+        </w:rPr>
+      </w:pPr>
+      <w:r>
+        <w:rPr>
+          <w:noProof/>
+          <w:lang w:val="en-US"/>
         </w:rPr>
         <w:t>Use Case UC2: Roboter setzen</w:t>
       </w:r>
       <w:r>
         <w:rPr>
           <w:noProof/>
+          <w:lang w:val="en-US"/>
         </w:rPr>
         <w:tab/>
       </w:r>
@@ -968,6 +981,7 @@
       <w:r>
         <w:rPr>
           <w:noProof/>
+          <w:lang w:val="en-US"/>
         </w:rPr>
         <w:instrText xml:space="preserve"> PAGEREF _Toc241824315 \h </w:instrText>
       </w:r>
@@ -985,6 +999,7 @@
       <w:r>
         <w:rPr>
           <w:noProof/>
+          <w:lang w:val="en-US"/>
         </w:rPr>
         <w:t>5</w:t>
       </w:r>
@@ -997,25 +1012,27 @@
     </w:p>
     <w:p>
       <w:pPr>
-        <w:pStyle w:val="Verzeichnis1"/>
+        <w:pStyle w:val="TOC1"/>
         <w:tabs>
           <w:tab w:val="right" w:leader="dot" w:pos="9056"/>
         </w:tabs>
         <w:rPr>
           <w:rFonts w:asciiTheme="minorHAnsi" w:hAnsiTheme="minorHAnsi"/>
           <w:noProof/>
-          <w:lang w:eastAsia="ja-JP"/>
-        </w:rPr>
-      </w:pPr>
-      <w:r>
-        <w:rPr>
-          <w:noProof/>
+          <w:lang w:val="en-US" w:eastAsia="ja-JP"/>
+        </w:rPr>
+      </w:pPr>
+      <w:r>
+        <w:rPr>
+          <w:noProof/>
+          <w:lang w:val="en-US"/>
         </w:rPr>
         <w:t>Use Case UC3: Ziel setzten</w:t>
       </w:r>
       <w:r>
         <w:rPr>
           <w:noProof/>
+          <w:lang w:val="en-US"/>
         </w:rPr>
         <w:tab/>
       </w:r>
@@ -1028,6 +1045,7 @@
       <w:r>
         <w:rPr>
           <w:noProof/>
+          <w:lang w:val="en-US"/>
         </w:rPr>
         <w:instrText xml:space="preserve"> PAGEREF _Toc241824316 \h </w:instrText>
       </w:r>
@@ -1045,6 +1063,7 @@
       <w:r>
         <w:rPr>
           <w:noProof/>
+          <w:lang w:val="en-US"/>
         </w:rPr>
         <w:t>5</w:t>
       </w:r>
@@ -1057,25 +1076,27 @@
     </w:p>
     <w:p>
       <w:pPr>
-        <w:pStyle w:val="Verzeichnis1"/>
+        <w:pStyle w:val="TOC1"/>
         <w:tabs>
           <w:tab w:val="right" w:leader="dot" w:pos="9056"/>
         </w:tabs>
         <w:rPr>
           <w:rFonts w:asciiTheme="minorHAnsi" w:hAnsiTheme="minorHAnsi"/>
           <w:noProof/>
-          <w:lang w:eastAsia="ja-JP"/>
-        </w:rPr>
-      </w:pPr>
-      <w:r>
-        <w:rPr>
-          <w:noProof/>
+          <w:lang w:val="en-US" w:eastAsia="ja-JP"/>
+        </w:rPr>
+      </w:pPr>
+      <w:r>
+        <w:rPr>
+          <w:noProof/>
+          <w:lang w:val="en-US"/>
         </w:rPr>
         <w:t>Use Case UC4: Roboter starten</w:t>
       </w:r>
       <w:r>
         <w:rPr>
           <w:noProof/>
+          <w:lang w:val="en-US"/>
         </w:rPr>
         <w:tab/>
       </w:r>
@@ -1088,6 +1109,7 @@
       <w:r>
         <w:rPr>
           <w:noProof/>
+          <w:lang w:val="en-US"/>
         </w:rPr>
         <w:instrText xml:space="preserve"> PAGEREF _Toc241824317 \h </w:instrText>
       </w:r>
@@ -1105,6 +1127,7 @@
       <w:r>
         <w:rPr>
           <w:noProof/>
+          <w:lang w:val="en-US"/>
         </w:rPr>
         <w:t>6</w:t>
       </w:r>
@@ -1117,25 +1140,27 @@
     </w:p>
     <w:p>
       <w:pPr>
-        <w:pStyle w:val="Verzeichnis1"/>
+        <w:pStyle w:val="TOC1"/>
         <w:tabs>
           <w:tab w:val="right" w:leader="dot" w:pos="9056"/>
         </w:tabs>
         <w:rPr>
           <w:rFonts w:asciiTheme="minorHAnsi" w:hAnsiTheme="minorHAnsi"/>
           <w:noProof/>
-          <w:lang w:eastAsia="ja-JP"/>
-        </w:rPr>
-      </w:pPr>
-      <w:r>
-        <w:rPr>
-          <w:noProof/>
+          <w:lang w:val="en-US" w:eastAsia="ja-JP"/>
+        </w:rPr>
+      </w:pPr>
+      <w:r>
+        <w:rPr>
+          <w:noProof/>
+          <w:lang w:val="en-US"/>
         </w:rPr>
         <w:t>Use Case UC5: Spielfeld löschen</w:t>
       </w:r>
       <w:r>
         <w:rPr>
           <w:noProof/>
+          <w:lang w:val="en-US"/>
         </w:rPr>
         <w:tab/>
       </w:r>
@@ -1148,6 +1173,7 @@
       <w:r>
         <w:rPr>
           <w:noProof/>
+          <w:lang w:val="en-US"/>
         </w:rPr>
         <w:instrText xml:space="preserve"> PAGEREF _Toc241824318 \h </w:instrText>
       </w:r>
@@ -1165,6 +1191,7 @@
       <w:r>
         <w:rPr>
           <w:noProof/>
+          <w:lang w:val="en-US"/>
         </w:rPr>
         <w:t>6</w:t>
       </w:r>
@@ -1176,34 +1203,47 @@
       </w:r>
     </w:p>
     <w:p>
+      <w:pPr>
+        <w:rPr>
+          <w:lang w:val="en-US"/>
+        </w:rPr>
+      </w:pPr>
       <w:r>
         <w:fldChar w:fldCharType="end"/>
       </w:r>
     </w:p>
     <w:p>
-      <w:r>
+      <w:pPr>
+        <w:rPr>
+          <w:lang w:val="en-US"/>
+        </w:rPr>
+      </w:pPr>
+      <w:r>
+        <w:rPr>
+          <w:lang w:val="en-US"/>
+        </w:rPr>
         <w:br w:type="column"/>
       </w:r>
     </w:p>
     <w:p>
       <w:pPr>
-        <w:pStyle w:val="berschrift1"/>
-      </w:pPr>
-      <w:bookmarkStart w:id="2" w:name="_Toc241824305"/>
+        <w:pStyle w:val="Heading1"/>
+      </w:pPr>
+      <w:bookmarkStart w:id="1" w:name="_Toc241824305"/>
       <w:r>
         <w:t>Akteure</w:t>
       </w:r>
+      <w:bookmarkEnd w:id="1"/>
+    </w:p>
+    <w:p>
+      <w:pPr>
+        <w:pStyle w:val="Heading2"/>
+      </w:pPr>
+      <w:bookmarkStart w:id="2" w:name="_Toc241824306"/>
+      <w:r>
+        <w:t>Primäre Akteure</w:t>
+      </w:r>
       <w:bookmarkEnd w:id="2"/>
-    </w:p>
-    <w:p>
-      <w:pPr>
-        <w:pStyle w:val="berschrift2"/>
-      </w:pPr>
-      <w:bookmarkStart w:id="3" w:name="_Toc241824306"/>
-      <w:r>
-        <w:t>Primäre Akteure</w:t>
-      </w:r>
-      <w:bookmarkEnd w:id="3"/>
     </w:p>
     <w:p>
       <w:pPr>
@@ -1219,17 +1259,20 @@
     </w:p>
     <w:p>
       <w:pPr>
-        <w:pStyle w:val="berschrift1"/>
-      </w:pPr>
-      <w:bookmarkStart w:id="4" w:name="_Toc241824307"/>
-      <w:r>
-        <w:t>Benutzer Goals</w:t>
-      </w:r>
-      <w:bookmarkEnd w:id="4"/>
-    </w:p>
-    <w:p>
-      <w:pPr>
-        <w:pStyle w:val="Listenabsatz"/>
+        <w:pStyle w:val="Heading1"/>
+      </w:pPr>
+      <w:bookmarkStart w:id="3" w:name="_Toc241824307"/>
+      <w:r>
+        <w:t>User</w:t>
+      </w:r>
+      <w:r>
+        <w:t xml:space="preserve"> Goals</w:t>
+      </w:r>
+      <w:bookmarkEnd w:id="3"/>
+    </w:p>
+    <w:p>
+      <w:pPr>
+        <w:pStyle w:val="ListParagraph"/>
         <w:numPr>
           <w:ilvl w:val="0"/>
           <w:numId w:val="2"/>
@@ -1251,16 +1294,16 @@
     </w:p>
     <w:p>
       <w:pPr>
-        <w:pStyle w:val="berschrift1"/>
+        <w:pStyle w:val="Heading1"/>
       </w:pPr>
       <w:r>
         <w:br w:type="column"/>
       </w:r>
-      <w:bookmarkStart w:id="5" w:name="_Toc241824308"/>
+      <w:bookmarkStart w:id="4" w:name="_Toc241824308"/>
       <w:r>
         <w:t>Use Cases</w:t>
       </w:r>
-      <w:bookmarkEnd w:id="5"/>
+      <w:bookmarkEnd w:id="4"/>
     </w:p>
     <w:p>
       <w:pPr>
@@ -1269,6 +1312,7 @@
       <w:r>
         <w:rPr>
           <w:noProof/>
+          <w:lang w:val="de-CH" w:eastAsia="de-CH"/>
         </w:rPr>
         <w:drawing>
           <wp:inline distT="0" distB="0" distL="0" distR="0" wp14:anchorId="1D8FA943" wp14:editId="038EE62E">
@@ -1311,7 +1355,7 @@
                       <a:noFill/>
                     </a:ln>
                     <a:extLst>
-                      <a:ext uri="{53640926-AAD7-44d8-BBD7-CCE9431645EC}">
+                      <a:ext uri="{53640926-AAD7-44D8-BBD7-CCE9431645EC}">
                         <a14:shadowObscured xmlns:a14="http://schemas.microsoft.com/office/drawing/2010/main"/>
                       </a:ext>
                     </a:extLst>
@@ -1325,97 +1369,110 @@
     </w:p>
     <w:p>
       <w:pPr>
-        <w:pStyle w:val="berschrift2"/>
-      </w:pPr>
-      <w:bookmarkStart w:id="6" w:name="_Toc241824309"/>
+        <w:pStyle w:val="Heading2"/>
+      </w:pPr>
+      <w:bookmarkStart w:id="5" w:name="_Toc241824309"/>
       <w:r>
         <w:t>Hindernisse setzen</w:t>
       </w:r>
+      <w:bookmarkEnd w:id="5"/>
+    </w:p>
+    <w:p>
+      <w:r>
+        <w:t xml:space="preserve">Ein Spieler setzt alle gewünschte Hindernisse (2D Hindernisse) auf dem Spielfeld. </w:t>
+      </w:r>
+    </w:p>
+    <w:p>
+      <w:pPr>
+        <w:pStyle w:val="Heading2"/>
+      </w:pPr>
+      <w:bookmarkStart w:id="6" w:name="_Toc241824310"/>
+      <w:r>
+        <w:t>Roboter setzen</w:t>
+      </w:r>
       <w:bookmarkEnd w:id="6"/>
     </w:p>
     <w:p>
       <w:r>
-        <w:t xml:space="preserve">Ein Spieler setzt alle gewünschte Hindernisse (2D Hindernisse) auf dem Spielfeld. </w:t>
-      </w:r>
-    </w:p>
-    <w:p>
-      <w:pPr>
-        <w:pStyle w:val="berschrift2"/>
-      </w:pPr>
-      <w:bookmarkStart w:id="7" w:name="_Toc241824310"/>
-      <w:r>
-        <w:t>Roboter setzen</w:t>
+        <w:t xml:space="preserve">Der Spieler setzt den Roboter auf das Spielfeld. Diese Position wird zugleich die Startposition des Roboters sein. </w:t>
+      </w:r>
+    </w:p>
+    <w:p>
+      <w:pPr>
+        <w:pStyle w:val="Heading2"/>
+      </w:pPr>
+      <w:bookmarkStart w:id="7" w:name="_Toc241824311"/>
+      <w:r>
+        <w:t>Ziel setzten</w:t>
       </w:r>
       <w:bookmarkEnd w:id="7"/>
     </w:p>
     <w:p>
       <w:r>
-        <w:t xml:space="preserve">Der Spieler setzt den Roboter auf das Spielfeld. Diese Position wird zugleich die Startposition des Roboters sein. </w:t>
-      </w:r>
-    </w:p>
-    <w:p>
-      <w:pPr>
-        <w:pStyle w:val="berschrift2"/>
-      </w:pPr>
-      <w:bookmarkStart w:id="8" w:name="_Toc241824311"/>
-      <w:r>
-        <w:t>Ziel setzten</w:t>
+        <w:t xml:space="preserve">Der Spieler setzt das Ziel, das der Roboter suchen muss, auf das Spielfeld. </w:t>
+      </w:r>
+    </w:p>
+    <w:p>
+      <w:pPr>
+        <w:pStyle w:val="Heading2"/>
+      </w:pPr>
+      <w:bookmarkStart w:id="8" w:name="_Toc241824312"/>
+      <w:r>
+        <w:t>Roboter starten</w:t>
       </w:r>
       <w:bookmarkEnd w:id="8"/>
     </w:p>
     <w:p>
       <w:r>
-        <w:t xml:space="preserve">Der Spieler setzt das Ziel, das der Roboter suchen muss, auf das Spielfeld. </w:t>
-      </w:r>
-    </w:p>
-    <w:p>
-      <w:pPr>
-        <w:pStyle w:val="berschrift2"/>
-      </w:pPr>
-      <w:bookmarkStart w:id="9" w:name="_Toc241824312"/>
-      <w:r>
-        <w:t>Roboter starten</w:t>
+        <w:t xml:space="preserve">Der Spieler startet das Spiel, d.h. der Roboter beginnt das Ziel zu suchen. </w:t>
+      </w:r>
+    </w:p>
+    <w:p>
+      <w:pPr>
+        <w:pStyle w:val="Heading2"/>
+      </w:pPr>
+      <w:r>
+        <w:t>Suche abbrechen</w:t>
+      </w:r>
+    </w:p>
+    <w:p>
+      <w:r>
+        <w:t>Der Spieler unterbricht die Suche nach dem Ziel und kehrt zum Spielfeldeditor zurück</w:t>
+      </w:r>
+    </w:p>
+    <w:p>
+      <w:pPr>
+        <w:pStyle w:val="Heading2"/>
+      </w:pPr>
+      <w:bookmarkStart w:id="9" w:name="_Toc241824313"/>
+      <w:r>
+        <w:t>Spielfeld löschen</w:t>
       </w:r>
       <w:bookmarkEnd w:id="9"/>
     </w:p>
     <w:p>
       <w:r>
-        <w:t xml:space="preserve">Der Spieler startet das Spiel, d.h. der Roboter beginnt das Ziel zu suchen. </w:t>
-      </w:r>
-    </w:p>
-    <w:p>
-      <w:pPr>
-        <w:pStyle w:val="berschrift2"/>
-      </w:pPr>
-      <w:bookmarkStart w:id="10" w:name="_Toc241824313"/>
-      <w:r>
-        <w:t>Spielfeld löschen</w:t>
+        <w:t xml:space="preserve">Der Spieler hat die Möglichkeit das Spiel jederzeit zurückzusetzten, d.h. Hindernisse, Ziel und Roboter werden vom Spielfeld entfernt. </w:t>
+      </w:r>
+    </w:p>
+    <w:p>
+      <w:pPr>
+        <w:pStyle w:val="Heading1"/>
+      </w:pPr>
+      <w:r>
+        <w:br w:type="column"/>
+      </w:r>
+      <w:bookmarkStart w:id="10" w:name="_Toc241824314"/>
+      <w:r>
+        <w:t xml:space="preserve">Use Case UC1: </w:t>
+      </w:r>
+      <w:r>
+        <w:t>Hindernisse setz</w:t>
+      </w:r>
+      <w:r>
+        <w:t>en</w:t>
       </w:r>
       <w:bookmarkEnd w:id="10"/>
-    </w:p>
-    <w:p>
-      <w:r>
-        <w:t xml:space="preserve">Der Spieler hat die Möglichkeit das Spiel jederzeit zurückzusetzten, d.h. Hindernisse, Ziel und Roboter werden vom Spielfeld entfernt. </w:t>
-      </w:r>
-    </w:p>
-    <w:p>
-      <w:pPr>
-        <w:pStyle w:val="berschrift1"/>
-      </w:pPr>
-      <w:r>
-        <w:br w:type="column"/>
-      </w:r>
-      <w:bookmarkStart w:id="11" w:name="_Toc241824314"/>
-      <w:r>
-        <w:t xml:space="preserve">Use Case UC1: </w:t>
-      </w:r>
-      <w:r>
-        <w:t>Hindernisse setz</w:t>
-      </w:r>
-      <w:r>
-        <w:t>en</w:t>
-      </w:r>
-      <w:bookmarkEnd w:id="11"/>
     </w:p>
     <w:p>
       <w:r>
@@ -1527,13 +1584,13 @@
     </w:p>
     <w:p>
       <w:pPr>
-        <w:pStyle w:val="berschrift1"/>
-      </w:pPr>
-      <w:bookmarkStart w:id="12" w:name="_Toc241824315"/>
+        <w:pStyle w:val="Heading1"/>
+      </w:pPr>
+      <w:bookmarkStart w:id="11" w:name="_Toc241824315"/>
       <w:r>
         <w:t>Use Case UC2: Roboter setzen</w:t>
       </w:r>
-      <w:bookmarkEnd w:id="12"/>
+      <w:bookmarkEnd w:id="11"/>
     </w:p>
     <w:p>
       <w:r>
@@ -1626,13 +1683,13 @@
     </w:p>
     <w:p>
       <w:pPr>
-        <w:pStyle w:val="berschrift1"/>
-      </w:pPr>
-      <w:bookmarkStart w:id="13" w:name="_Toc241824316"/>
+        <w:pStyle w:val="Heading1"/>
+      </w:pPr>
+      <w:bookmarkStart w:id="12" w:name="_Toc241824316"/>
       <w:r>
         <w:t>Use Case UC3: Ziel setzten</w:t>
       </w:r>
-      <w:bookmarkEnd w:id="13"/>
+      <w:bookmarkEnd w:id="12"/>
     </w:p>
     <w:p>
       <w:r>
@@ -1725,19 +1782,19 @@
     </w:p>
     <w:p>
       <w:pPr>
-        <w:pStyle w:val="berschrift1"/>
+        <w:pStyle w:val="Heading1"/>
       </w:pPr>
       <w:r>
         <w:br w:type="column"/>
       </w:r>
-      <w:bookmarkStart w:id="14" w:name="_Toc241824317"/>
+      <w:bookmarkStart w:id="13" w:name="_Toc241824317"/>
       <w:r>
         <w:t xml:space="preserve">Use Case UC4: </w:t>
       </w:r>
       <w:r>
         <w:t>Roboter starten</w:t>
       </w:r>
-      <w:bookmarkEnd w:id="14"/>
+      <w:bookmarkEnd w:id="13"/>
     </w:p>
     <w:p>
       <w:r>
@@ -1766,7 +1823,13 @@
         <w:rPr>
           <w:b/>
         </w:rPr>
-        <w:t xml:space="preserve">Erfolgs Garantie: </w:t>
+        <w:t>Erfolgsg</w:t>
+      </w:r>
+      <w:r>
+        <w:rPr>
+          <w:b/>
+        </w:rPr>
+        <w:t xml:space="preserve">arantie: </w:t>
       </w:r>
       <w:r>
         <w:t xml:space="preserve">Das Ziel ist </w:t>
@@ -1813,42 +1876,73 @@
       <w:pPr>
         <w:rPr>
           <w:b/>
-        </w:rPr>
-      </w:pPr>
-      <w:r>
-        <w:rPr>
-          <w:b/>
+          <w:color w:val="FF0000"/>
+        </w:rPr>
+      </w:pPr>
+      <w:r>
+        <w:rPr>
+          <w:b/>
+          <w:color w:val="FF0000"/>
         </w:rPr>
         <w:t xml:space="preserve">Erweiterungen: </w:t>
       </w:r>
     </w:p>
     <w:p>
-      <w:r>
+      <w:pPr>
+        <w:rPr>
+          <w:color w:val="FF0000"/>
+        </w:rPr>
+      </w:pPr>
+      <w:r>
+        <w:rPr>
+          <w:color w:val="FF0000"/>
+        </w:rPr>
         <w:t>1.a.</w:t>
       </w:r>
       <w:r>
+        <w:rPr>
+          <w:color w:val="FF0000"/>
+        </w:rPr>
         <w:tab/>
         <w:t>Nach d</w:t>
       </w:r>
       <w:r>
-        <w:t xml:space="preserve">em starten kann das Spiel nicht </w:t>
-      </w:r>
-      <w:r>
+        <w:rPr>
+          <w:color w:val="FF0000"/>
+        </w:rPr>
+        <w:t xml:space="preserve">em </w:t>
+      </w:r>
+      <w:r>
+        <w:rPr>
+          <w:color w:val="FF0000"/>
+        </w:rPr>
+        <w:t>S</w:t>
+      </w:r>
+      <w:r>
+        <w:rPr>
+          <w:color w:val="FF0000"/>
+        </w:rPr>
+        <w:t xml:space="preserve">tarten kann das Spiel nicht </w:t>
+      </w:r>
+      <w:r>
+        <w:rPr>
+          <w:color w:val="FF0000"/>
+        </w:rPr>
         <w:t xml:space="preserve">unterbrochen werden. </w:t>
       </w:r>
     </w:p>
     <w:p>
       <w:pPr>
-        <w:pStyle w:val="berschrift1"/>
-      </w:pPr>
-      <w:bookmarkStart w:id="15" w:name="_Toc241824318"/>
+        <w:pStyle w:val="Heading1"/>
+      </w:pPr>
+      <w:bookmarkStart w:id="14" w:name="_Toc241824318"/>
       <w:r>
         <w:t xml:space="preserve">Use Case UC5: </w:t>
       </w:r>
       <w:r>
         <w:t>Spielfeld löschen</w:t>
       </w:r>
-      <w:bookmarkEnd w:id="15"/>
+      <w:bookmarkEnd w:id="14"/>
     </w:p>
     <w:p>
       <w:r>
@@ -1890,8 +1984,109 @@
         </w:numPr>
       </w:pPr>
       <w:r>
-        <w:t>Das Spielfeld ist lehr. (Alle Hindernisse, Roboter und Ziel wurden entfernt.)</w:t>
-      </w:r>
+        <w:t>Das Spielfeld ist leer, d.h. a</w:t>
+      </w:r>
+      <w:r>
+        <w:t xml:space="preserve">lle Hindernisse, </w:t>
+      </w:r>
+      <w:r>
+        <w:t xml:space="preserve">der </w:t>
+      </w:r>
+      <w:r>
+        <w:t>R</w:t>
+      </w:r>
+      <w:r>
+        <w:t>oboter und das Ziel wurden entfernt.</w:t>
+      </w:r>
+    </w:p>
+    <w:p>
+      <w:pPr>
+        <w:pStyle w:val="Heading1"/>
+        <w:rPr>
+          <w:lang w:val="de-CH"/>
+        </w:rPr>
+      </w:pPr>
+      <w:r>
+        <w:rPr>
+          <w:lang w:val="de-CH"/>
+        </w:rPr>
+        <w:t>Use Case UC6: Suche abbrechen</w:t>
+      </w:r>
+    </w:p>
+    <w:p>
+      <w:r>
+        <w:rPr>
+          <w:b/>
+        </w:rPr>
+        <w:t xml:space="preserve">Primärer Akteur: </w:t>
+      </w:r>
+      <w:r>
+        <w:t>Spieler</w:t>
+      </w:r>
+    </w:p>
+    <w:p>
+      <w:r>
+        <w:rPr>
+          <w:b/>
+        </w:rPr>
+        <w:t xml:space="preserve">Voraussetzung: </w:t>
+      </w:r>
+      <w:r>
+        <w:t xml:space="preserve">Der Roboter ist bereits gestartet und auf der Suche nach dem Ziel. </w:t>
+      </w:r>
+    </w:p>
+    <w:p>
+      <w:r>
+        <w:rPr>
+          <w:b/>
+        </w:rPr>
+        <w:t xml:space="preserve">Haupterfolgs Szenario: </w:t>
+      </w:r>
+    </w:p>
+    <w:p>
+      <w:pPr>
+        <w:pStyle w:val="Nummerierung"/>
+        <w:numPr>
+          <w:ilvl w:val="0"/>
+          <w:numId w:val="8"/>
+        </w:numPr>
+      </w:pPr>
+      <w:r>
+        <w:t>Spieler bricht die Suche ab</w:t>
+      </w:r>
+    </w:p>
+    <w:p>
+      <w:pPr>
+        <w:pStyle w:val="Nummerierung"/>
+        <w:numPr>
+          <w:ilvl w:val="0"/>
+          <w:numId w:val="8"/>
+        </w:numPr>
+      </w:pPr>
+      <w:r>
+        <w:t xml:space="preserve">Der Spieler kehrt zum Spielfeldeditor zurück, wo er </w:t>
+      </w:r>
+      <w:r>
+        <w:t xml:space="preserve">Hindernisse, Ziel und </w:t>
+      </w:r>
+      <w:r>
+        <w:t xml:space="preserve">Roboter </w:t>
+      </w:r>
+      <w:r>
+        <w:t>editieren</w:t>
+      </w:r>
+      <w:r>
+        <w:t xml:space="preserve"> kann </w:t>
+      </w:r>
+    </w:p>
+    <w:p>
+      <w:pPr>
+        <w:pStyle w:val="Nummerierung"/>
+        <w:numPr>
+          <w:ilvl w:val="0"/>
+          <w:numId w:val="0"/>
+        </w:numPr>
+      </w:pPr>
     </w:p>
     <w:p/>
     <w:sectPr>
@@ -1908,7 +2103,7 @@
 </file>
 
 <file path=word/endnotes.xml><?xml version="1.0" encoding="utf-8"?>
-<w:endnotes xmlns:wpc="http://schemas.microsoft.com/office/word/2010/wordprocessingCanvas" xmlns:mo="http://schemas.microsoft.com/office/mac/office/2008/main" xmlns:mc="http://schemas.openxmlformats.org/markup-compatibility/2006" xmlns:mv="urn:schemas-microsoft-com:mac:vml" xmlns:o="urn:schemas-microsoft-com:office:office" xmlns:r="http://schemas.openxmlformats.org/officeDocument/2006/relationships" xmlns:m="http://schemas.openxmlformats.org/officeDocument/2006/math" xmlns:v="urn:schemas-microsoft-com:vml" xmlns:wp14="http://schemas.microsoft.com/office/word/2010/wordprocessingDrawing" xmlns:wp="http://schemas.openxmlformats.org/drawingml/2006/wordprocessingDrawing" xmlns:w10="urn:schemas-microsoft-com:office:word" xmlns:w="http://schemas.openxmlformats.org/wordprocessingml/2006/main" xmlns:w14="http://schemas.microsoft.com/office/word/2010/wordml" xmlns:wpg="http://schemas.microsoft.com/office/word/2010/wordprocessingGroup" xmlns:wpi="http://schemas.microsoft.com/office/word/2010/wordprocessingInk" xmlns:wne="http://schemas.microsoft.com/office/word/2006/wordml" xmlns:wps="http://schemas.microsoft.com/office/word/2010/wordprocessingShape" mc:Ignorable="w14 wp14">
+<w:endnotes xmlns:wpc="http://schemas.microsoft.com/office/word/2010/wordprocessingCanvas" xmlns:mc="http://schemas.openxmlformats.org/markup-compatibility/2006" xmlns:o="urn:schemas-microsoft-com:office:office" xmlns:r="http://schemas.openxmlformats.org/officeDocument/2006/relationships" xmlns:m="http://schemas.openxmlformats.org/officeDocument/2006/math" xmlns:v="urn:schemas-microsoft-com:vml" xmlns:wp14="http://schemas.microsoft.com/office/word/2010/wordprocessingDrawing" xmlns:wp="http://schemas.openxmlformats.org/drawingml/2006/wordprocessingDrawing" xmlns:w10="urn:schemas-microsoft-com:office:word" xmlns:w="http://schemas.openxmlformats.org/wordprocessingml/2006/main" xmlns:w14="http://schemas.microsoft.com/office/word/2010/wordml" xmlns:wpg="http://schemas.microsoft.com/office/word/2010/wordprocessingGroup" xmlns:wpi="http://schemas.microsoft.com/office/word/2010/wordprocessingInk" xmlns:wne="http://schemas.microsoft.com/office/word/2006/wordml" xmlns:wps="http://schemas.microsoft.com/office/word/2010/wordprocessingShape" mc:Ignorable="w14 wp14">
   <w:endnote w:type="separator" w:id="-1">
     <w:p>
       <w:r>
@@ -1927,37 +2122,37 @@
 </file>
 
 <file path=word/footer1.xml><?xml version="1.0" encoding="utf-8"?>
-<w:ftr xmlns:wpc="http://schemas.microsoft.com/office/word/2010/wordprocessingCanvas" xmlns:mo="http://schemas.microsoft.com/office/mac/office/2008/main" xmlns:mc="http://schemas.openxmlformats.org/markup-compatibility/2006" xmlns:mv="urn:schemas-microsoft-com:mac:vml" xmlns:o="urn:schemas-microsoft-com:office:office" xmlns:r="http://schemas.openxmlformats.org/officeDocument/2006/relationships" xmlns:m="http://schemas.openxmlformats.org/officeDocument/2006/math" xmlns:v="urn:schemas-microsoft-com:vml" xmlns:wp14="http://schemas.microsoft.com/office/word/2010/wordprocessingDrawing" xmlns:wp="http://schemas.openxmlformats.org/drawingml/2006/wordprocessingDrawing" xmlns:w10="urn:schemas-microsoft-com:office:word" xmlns:w="http://schemas.openxmlformats.org/wordprocessingml/2006/main" xmlns:w14="http://schemas.microsoft.com/office/word/2010/wordml" xmlns:wpg="http://schemas.microsoft.com/office/word/2010/wordprocessingGroup" xmlns:wpi="http://schemas.microsoft.com/office/word/2010/wordprocessingInk" xmlns:wne="http://schemas.microsoft.com/office/word/2006/wordml" xmlns:wps="http://schemas.microsoft.com/office/word/2010/wordprocessingShape" mc:Ignorable="w14 wp14">
+<w:ftr xmlns:wpc="http://schemas.microsoft.com/office/word/2010/wordprocessingCanvas" xmlns:mc="http://schemas.openxmlformats.org/markup-compatibility/2006" xmlns:o="urn:schemas-microsoft-com:office:office" xmlns:r="http://schemas.openxmlformats.org/officeDocument/2006/relationships" xmlns:m="http://schemas.openxmlformats.org/officeDocument/2006/math" xmlns:v="urn:schemas-microsoft-com:vml" xmlns:wp14="http://schemas.microsoft.com/office/word/2010/wordprocessingDrawing" xmlns:wp="http://schemas.openxmlformats.org/drawingml/2006/wordprocessingDrawing" xmlns:w10="urn:schemas-microsoft-com:office:word" xmlns:w="http://schemas.openxmlformats.org/wordprocessingml/2006/main" xmlns:w14="http://schemas.microsoft.com/office/word/2010/wordml" xmlns:wpg="http://schemas.microsoft.com/office/word/2010/wordprocessingGroup" xmlns:wpi="http://schemas.microsoft.com/office/word/2010/wordprocessingInk" xmlns:wne="http://schemas.microsoft.com/office/word/2006/wordml" xmlns:wps="http://schemas.microsoft.com/office/word/2010/wordprocessingShape" mc:Ignorable="w14 wp14">
   <w:p>
     <w:pPr>
-      <w:pStyle w:val="Fuzeile"/>
+      <w:pStyle w:val="Footer"/>
       <w:framePr w:wrap="around" w:vAnchor="text" w:hAnchor="margin" w:xAlign="right" w:y="1"/>
       <w:rPr>
-        <w:rStyle w:val="Seitenzahl"/>
+        <w:rStyle w:val="PageNumber"/>
       </w:rPr>
     </w:pPr>
     <w:r>
       <w:rPr>
-        <w:rStyle w:val="Seitenzahl"/>
+        <w:rStyle w:val="PageNumber"/>
       </w:rPr>
       <w:fldChar w:fldCharType="begin"/>
     </w:r>
     <w:r>
       <w:rPr>
-        <w:rStyle w:val="Seitenzahl"/>
+        <w:rStyle w:val="PageNumber"/>
       </w:rPr>
       <w:instrText xml:space="preserve">PAGE  </w:instrText>
     </w:r>
     <w:r>
       <w:rPr>
-        <w:rStyle w:val="Seitenzahl"/>
+        <w:rStyle w:val="PageNumber"/>
       </w:rPr>
       <w:fldChar w:fldCharType="end"/>
     </w:r>
   </w:p>
   <w:p>
     <w:pPr>
-      <w:pStyle w:val="Fuzeile"/>
+      <w:pStyle w:val="Footer"/>
       <w:ind w:right="360"/>
     </w:pPr>
   </w:p>
@@ -1965,68 +2160,86 @@
 </file>
 
 <file path=word/footer2.xml><?xml version="1.0" encoding="utf-8"?>
-<w:ftr xmlns:wpc="http://schemas.microsoft.com/office/word/2010/wordprocessingCanvas" xmlns:mo="http://schemas.microsoft.com/office/mac/office/2008/main" xmlns:mc="http://schemas.openxmlformats.org/markup-compatibility/2006" xmlns:mv="urn:schemas-microsoft-com:mac:vml" xmlns:o="urn:schemas-microsoft-com:office:office" xmlns:r="http://schemas.openxmlformats.org/officeDocument/2006/relationships" xmlns:m="http://schemas.openxmlformats.org/officeDocument/2006/math" xmlns:v="urn:schemas-microsoft-com:vml" xmlns:wp14="http://schemas.microsoft.com/office/word/2010/wordprocessingDrawing" xmlns:wp="http://schemas.openxmlformats.org/drawingml/2006/wordprocessingDrawing" xmlns:w10="urn:schemas-microsoft-com:office:word" xmlns:w="http://schemas.openxmlformats.org/wordprocessingml/2006/main" xmlns:w14="http://schemas.microsoft.com/office/word/2010/wordml" xmlns:wpg="http://schemas.microsoft.com/office/word/2010/wordprocessingGroup" xmlns:wpi="http://schemas.microsoft.com/office/word/2010/wordprocessingInk" xmlns:wne="http://schemas.microsoft.com/office/word/2006/wordml" xmlns:wps="http://schemas.microsoft.com/office/word/2010/wordprocessingShape" mc:Ignorable="w14 wp14">
+<w:ftr xmlns:wpc="http://schemas.microsoft.com/office/word/2010/wordprocessingCanvas" xmlns:mc="http://schemas.openxmlformats.org/markup-compatibility/2006" xmlns:o="urn:schemas-microsoft-com:office:office" xmlns:r="http://schemas.openxmlformats.org/officeDocument/2006/relationships" xmlns:m="http://schemas.openxmlformats.org/officeDocument/2006/math" xmlns:v="urn:schemas-microsoft-com:vml" xmlns:wp14="http://schemas.microsoft.com/office/word/2010/wordprocessingDrawing" xmlns:wp="http://schemas.openxmlformats.org/drawingml/2006/wordprocessingDrawing" xmlns:w10="urn:schemas-microsoft-com:office:word" xmlns:w="http://schemas.openxmlformats.org/wordprocessingml/2006/main" xmlns:w14="http://schemas.microsoft.com/office/word/2010/wordml" xmlns:wpg="http://schemas.microsoft.com/office/word/2010/wordprocessingGroup" xmlns:wpi="http://schemas.microsoft.com/office/word/2010/wordprocessingInk" xmlns:wne="http://schemas.microsoft.com/office/word/2006/wordml" xmlns:wps="http://schemas.microsoft.com/office/word/2010/wordprocessingShape" mc:Ignorable="w14 wp14">
   <w:p>
     <w:pPr>
-      <w:pStyle w:val="Fuzeile"/>
+      <w:pStyle w:val="Footer"/>
       <w:framePr w:wrap="around" w:vAnchor="text" w:hAnchor="margin" w:xAlign="right" w:y="1"/>
       <w:rPr>
-        <w:rStyle w:val="Seitenzahl"/>
+        <w:rStyle w:val="PageNumber"/>
       </w:rPr>
     </w:pPr>
     <w:r>
       <w:rPr>
-        <w:rStyle w:val="Seitenzahl"/>
+        <w:rStyle w:val="PageNumber"/>
       </w:rPr>
       <w:fldChar w:fldCharType="begin"/>
     </w:r>
     <w:r>
       <w:rPr>
-        <w:rStyle w:val="Seitenzahl"/>
+        <w:rStyle w:val="PageNumber"/>
       </w:rPr>
       <w:instrText xml:space="preserve">PAGE  </w:instrText>
     </w:r>
     <w:r>
       <w:rPr>
-        <w:rStyle w:val="Seitenzahl"/>
+        <w:rStyle w:val="PageNumber"/>
       </w:rPr>
       <w:fldChar w:fldCharType="separate"/>
     </w:r>
     <w:r>
       <w:rPr>
-        <w:rStyle w:val="Seitenzahl"/>
+        <w:rStyle w:val="PageNumber"/>
         <w:noProof/>
       </w:rPr>
-      <w:t>1</w:t>
+      <w:t>6</w:t>
     </w:r>
     <w:r>
       <w:rPr>
-        <w:rStyle w:val="Seitenzahl"/>
+        <w:rStyle w:val="PageNumber"/>
       </w:rPr>
       <w:fldChar w:fldCharType="end"/>
     </w:r>
   </w:p>
   <w:p>
     <w:pPr>
-      <w:pStyle w:val="Fuzeile"/>
+      <w:pStyle w:val="Footer"/>
       <w:ind w:right="360"/>
+      <w:rPr>
+        <w:lang w:val="fr-CH"/>
+      </w:rPr>
     </w:pPr>
     <w:r>
+      <w:rPr>
+        <w:lang w:val="fr-CH"/>
+      </w:rPr>
       <w:t>Camille Zanni (zannc2)</w:t>
     </w:r>
     <w:r>
+      <w:rPr>
+        <w:lang w:val="fr-CH"/>
+      </w:rPr>
       <w:tab/>
     </w:r>
     <w:r>
+      <w:rPr>
+        <w:lang w:val="fr-CH"/>
+      </w:rPr>
       <w:tab/>
     </w:r>
   </w:p>
   <w:p>
     <w:pPr>
-      <w:pStyle w:val="Fuzeile"/>
+      <w:pStyle w:val="Footer"/>
       <w:ind w:right="360"/>
+      <w:rPr>
+        <w:lang w:val="fr-CH"/>
+      </w:rPr>
     </w:pPr>
     <w:r>
+      <w:rPr>
+        <w:lang w:val="fr-CH"/>
+      </w:rPr>
       <w:t>Simon Gfeller (gfels4)</w:t>
     </w:r>
   </w:p>
@@ -2034,7 +2247,7 @@
 </file>
 
 <file path=word/footnotes.xml><?xml version="1.0" encoding="utf-8"?>
-<w:footnotes xmlns:wpc="http://schemas.microsoft.com/office/word/2010/wordprocessingCanvas" xmlns:mo="http://schemas.microsoft.com/office/mac/office/2008/main" xmlns:mc="http://schemas.openxmlformats.org/markup-compatibility/2006" xmlns:mv="urn:schemas-microsoft-com:mac:vml" xmlns:o="urn:schemas-microsoft-com:office:office" xmlns:r="http://schemas.openxmlformats.org/officeDocument/2006/relationships" xmlns:m="http://schemas.openxmlformats.org/officeDocument/2006/math" xmlns:v="urn:schemas-microsoft-com:vml" xmlns:wp14="http://schemas.microsoft.com/office/word/2010/wordprocessingDrawing" xmlns:wp="http://schemas.openxmlformats.org/drawingml/2006/wordprocessingDrawing" xmlns:w10="urn:schemas-microsoft-com:office:word" xmlns:w="http://schemas.openxmlformats.org/wordprocessingml/2006/main" xmlns:w14="http://schemas.microsoft.com/office/word/2010/wordml" xmlns:wpg="http://schemas.microsoft.com/office/word/2010/wordprocessingGroup" xmlns:wpi="http://schemas.microsoft.com/office/word/2010/wordprocessingInk" xmlns:wne="http://schemas.microsoft.com/office/word/2006/wordml" xmlns:wps="http://schemas.microsoft.com/office/word/2010/wordprocessingShape" mc:Ignorable="w14 wp14">
+<w:footnotes xmlns:wpc="http://schemas.microsoft.com/office/word/2010/wordprocessingCanvas" xmlns:mc="http://schemas.openxmlformats.org/markup-compatibility/2006" xmlns:o="urn:schemas-microsoft-com:office:office" xmlns:r="http://schemas.openxmlformats.org/officeDocument/2006/relationships" xmlns:m="http://schemas.openxmlformats.org/officeDocument/2006/math" xmlns:v="urn:schemas-microsoft-com:vml" xmlns:wp14="http://schemas.microsoft.com/office/word/2010/wordprocessingDrawing" xmlns:wp="http://schemas.openxmlformats.org/drawingml/2006/wordprocessingDrawing" xmlns:w10="urn:schemas-microsoft-com:office:word" xmlns:w="http://schemas.openxmlformats.org/wordprocessingml/2006/main" xmlns:w14="http://schemas.microsoft.com/office/word/2010/wordml" xmlns:wpg="http://schemas.microsoft.com/office/word/2010/wordprocessingGroup" xmlns:wpi="http://schemas.microsoft.com/office/word/2010/wordprocessingInk" xmlns:wne="http://schemas.microsoft.com/office/word/2006/wordml" xmlns:wps="http://schemas.microsoft.com/office/word/2010/wordprocessingShape" mc:Ignorable="w14 wp14">
   <w:footnote w:type="separator" w:id="-1">
     <w:p>
       <w:r>
@@ -2053,10 +2266,10 @@
 </file>
 
 <file path=word/header1.xml><?xml version="1.0" encoding="utf-8"?>
-<w:hdr xmlns:wpc="http://schemas.microsoft.com/office/word/2010/wordprocessingCanvas" xmlns:mo="http://schemas.microsoft.com/office/mac/office/2008/main" xmlns:mc="http://schemas.openxmlformats.org/markup-compatibility/2006" xmlns:mv="urn:schemas-microsoft-com:mac:vml" xmlns:o="urn:schemas-microsoft-com:office:office" xmlns:r="http://schemas.openxmlformats.org/officeDocument/2006/relationships" xmlns:m="http://schemas.openxmlformats.org/officeDocument/2006/math" xmlns:v="urn:schemas-microsoft-com:vml" xmlns:wp14="http://schemas.microsoft.com/office/word/2010/wordprocessingDrawing" xmlns:wp="http://schemas.openxmlformats.org/drawingml/2006/wordprocessingDrawing" xmlns:w10="urn:schemas-microsoft-com:office:word" xmlns:w="http://schemas.openxmlformats.org/wordprocessingml/2006/main" xmlns:w14="http://schemas.microsoft.com/office/word/2010/wordml" xmlns:wpg="http://schemas.microsoft.com/office/word/2010/wordprocessingGroup" xmlns:wpi="http://schemas.microsoft.com/office/word/2010/wordprocessingInk" xmlns:wne="http://schemas.microsoft.com/office/word/2006/wordml" xmlns:wps="http://schemas.microsoft.com/office/word/2010/wordprocessingShape" mc:Ignorable="w14 wp14">
+<w:hdr xmlns:wpc="http://schemas.microsoft.com/office/word/2010/wordprocessingCanvas" xmlns:mc="http://schemas.openxmlformats.org/markup-compatibility/2006" xmlns:o="urn:schemas-microsoft-com:office:office" xmlns:r="http://schemas.openxmlformats.org/officeDocument/2006/relationships" xmlns:m="http://schemas.openxmlformats.org/officeDocument/2006/math" xmlns:v="urn:schemas-microsoft-com:vml" xmlns:wp14="http://schemas.microsoft.com/office/word/2010/wordprocessingDrawing" xmlns:wp="http://schemas.openxmlformats.org/drawingml/2006/wordprocessingDrawing" xmlns:w10="urn:schemas-microsoft-com:office:word" xmlns:w="http://schemas.openxmlformats.org/wordprocessingml/2006/main" xmlns:w14="http://schemas.microsoft.com/office/word/2010/wordml" xmlns:wpg="http://schemas.microsoft.com/office/word/2010/wordprocessingGroup" xmlns:wpi="http://schemas.microsoft.com/office/word/2010/wordprocessingInk" xmlns:wne="http://schemas.microsoft.com/office/word/2006/wordml" xmlns:wps="http://schemas.microsoft.com/office/word/2010/wordprocessingShape" mc:Ignorable="w14 wp14">
   <w:p>
     <w:pPr>
-      <w:pStyle w:val="Kopfzeile"/>
+      <w:pStyle w:val="Header"/>
     </w:pPr>
     <w:r>
       <w:t>Projekt 1</w:t>
@@ -2073,8 +2286,94 @@
 </file>
 
 <file path=word/numbering.xml><?xml version="1.0" encoding="utf-8"?>
-<w:numbering xmlns:wpc="http://schemas.microsoft.com/office/word/2010/wordprocessingCanvas" xmlns:mo="http://schemas.microsoft.com/office/mac/office/2008/main" xmlns:mc="http://schemas.openxmlformats.org/markup-compatibility/2006" xmlns:mv="urn:schemas-microsoft-com:mac:vml" xmlns:o="urn:schemas-microsoft-com:office:office" xmlns:r="http://schemas.openxmlformats.org/officeDocument/2006/relationships" xmlns:m="http://schemas.openxmlformats.org/officeDocument/2006/math" xmlns:v="urn:schemas-microsoft-com:vml" xmlns:wp14="http://schemas.microsoft.com/office/word/2010/wordprocessingDrawing" xmlns:wp="http://schemas.openxmlformats.org/drawingml/2006/wordprocessingDrawing" xmlns:w10="urn:schemas-microsoft-com:office:word" xmlns:w="http://schemas.openxmlformats.org/wordprocessingml/2006/main" xmlns:w14="http://schemas.microsoft.com/office/word/2010/wordml" xmlns:wpg="http://schemas.microsoft.com/office/word/2010/wordprocessingGroup" xmlns:wpi="http://schemas.microsoft.com/office/word/2010/wordprocessingInk" xmlns:wne="http://schemas.microsoft.com/office/word/2006/wordml" xmlns:wps="http://schemas.microsoft.com/office/word/2010/wordprocessingShape" mc:Ignorable="w14 wp14">
+<w:numbering xmlns:wpc="http://schemas.microsoft.com/office/word/2010/wordprocessingCanvas" xmlns:mc="http://schemas.openxmlformats.org/markup-compatibility/2006" xmlns:o="urn:schemas-microsoft-com:office:office" xmlns:r="http://schemas.openxmlformats.org/officeDocument/2006/relationships" xmlns:m="http://schemas.openxmlformats.org/officeDocument/2006/math" xmlns:v="urn:schemas-microsoft-com:vml" xmlns:wp14="http://schemas.microsoft.com/office/word/2010/wordprocessingDrawing" xmlns:wp="http://schemas.openxmlformats.org/drawingml/2006/wordprocessingDrawing" xmlns:w10="urn:schemas-microsoft-com:office:word" xmlns:w="http://schemas.openxmlformats.org/wordprocessingml/2006/main" xmlns:w14="http://schemas.microsoft.com/office/word/2010/wordml" xmlns:wpg="http://schemas.microsoft.com/office/word/2010/wordprocessingGroup" xmlns:wpi="http://schemas.microsoft.com/office/word/2010/wordprocessingInk" xmlns:wne="http://schemas.microsoft.com/office/word/2006/wordml" xmlns:wps="http://schemas.microsoft.com/office/word/2010/wordprocessingShape" mc:Ignorable="w14 wp14">
   <w:abstractNum w:abstractNumId="0">
+    <w:nsid w:val="328B3312"/>
+    <w:multiLevelType w:val="hybridMultilevel"/>
+    <w:tmpl w:val="DA545CE2"/>
+    <w:lvl w:ilvl="0" w:tplc="0807000F">
+      <w:start w:val="1"/>
+      <w:numFmt w:val="decimal"/>
+      <w:lvlText w:val="%1."/>
+      <w:lvlJc w:val="left"/>
+      <w:pPr>
+        <w:ind w:left="720" w:hanging="360"/>
+      </w:pPr>
+    </w:lvl>
+    <w:lvl w:ilvl="1" w:tplc="08070019" w:tentative="1">
+      <w:start w:val="1"/>
+      <w:numFmt w:val="lowerLetter"/>
+      <w:lvlText w:val="%2."/>
+      <w:lvlJc w:val="left"/>
+      <w:pPr>
+        <w:ind w:left="1440" w:hanging="360"/>
+      </w:pPr>
+    </w:lvl>
+    <w:lvl w:ilvl="2" w:tplc="0807001B" w:tentative="1">
+      <w:start w:val="1"/>
+      <w:numFmt w:val="lowerRoman"/>
+      <w:lvlText w:val="%3."/>
+      <w:lvlJc w:val="right"/>
+      <w:pPr>
+        <w:ind w:left="2160" w:hanging="180"/>
+      </w:pPr>
+    </w:lvl>
+    <w:lvl w:ilvl="3" w:tplc="0807000F" w:tentative="1">
+      <w:start w:val="1"/>
+      <w:numFmt w:val="decimal"/>
+      <w:lvlText w:val="%4."/>
+      <w:lvlJc w:val="left"/>
+      <w:pPr>
+        <w:ind w:left="2880" w:hanging="360"/>
+      </w:pPr>
+    </w:lvl>
+    <w:lvl w:ilvl="4" w:tplc="08070019" w:tentative="1">
+      <w:start w:val="1"/>
+      <w:numFmt w:val="lowerLetter"/>
+      <w:lvlText w:val="%5."/>
+      <w:lvlJc w:val="left"/>
+      <w:pPr>
+        <w:ind w:left="3600" w:hanging="360"/>
+      </w:pPr>
+    </w:lvl>
+    <w:lvl w:ilvl="5" w:tplc="0807001B" w:tentative="1">
+      <w:start w:val="1"/>
+      <w:numFmt w:val="lowerRoman"/>
+      <w:lvlText w:val="%6."/>
+      <w:lvlJc w:val="right"/>
+      <w:pPr>
+        <w:ind w:left="4320" w:hanging="180"/>
+      </w:pPr>
+    </w:lvl>
+    <w:lvl w:ilvl="6" w:tplc="0807000F" w:tentative="1">
+      <w:start w:val="1"/>
+      <w:numFmt w:val="decimal"/>
+      <w:lvlText w:val="%7."/>
+      <w:lvlJc w:val="left"/>
+      <w:pPr>
+        <w:ind w:left="5040" w:hanging="360"/>
+      </w:pPr>
+    </w:lvl>
+    <w:lvl w:ilvl="7" w:tplc="08070019" w:tentative="1">
+      <w:start w:val="1"/>
+      <w:numFmt w:val="lowerLetter"/>
+      <w:lvlText w:val="%8."/>
+      <w:lvlJc w:val="left"/>
+      <w:pPr>
+        <w:ind w:left="5760" w:hanging="360"/>
+      </w:pPr>
+    </w:lvl>
+    <w:lvl w:ilvl="8" w:tplc="0807001B" w:tentative="1">
+      <w:start w:val="1"/>
+      <w:numFmt w:val="lowerRoman"/>
+      <w:lvlText w:val="%9."/>
+      <w:lvlJc w:val="right"/>
+      <w:pPr>
+        <w:ind w:left="6480" w:hanging="180"/>
+      </w:pPr>
+    </w:lvl>
+  </w:abstractNum>
+  <w:abstractNum w:abstractNumId="1">
     <w:nsid w:val="36FC250F"/>
     <w:multiLevelType w:val="hybridMultilevel"/>
     <w:tmpl w:val="D2E4FA06"/>
@@ -2187,7 +2486,7 @@
       </w:rPr>
     </w:lvl>
   </w:abstractNum>
-  <w:abstractNum w:abstractNumId="1">
+  <w:abstractNum w:abstractNumId="2">
     <w:nsid w:val="4E8D3ED8"/>
     <w:multiLevelType w:val="hybridMultilevel"/>
     <w:tmpl w:val="80A0DA48"/>
@@ -2301,7 +2600,7 @@
       </w:rPr>
     </w:lvl>
   </w:abstractNum>
-  <w:abstractNum w:abstractNumId="2">
+  <w:abstractNum w:abstractNumId="3">
     <w:nsid w:val="63F507A4"/>
     <w:multiLevelType w:val="multilevel"/>
     <w:tmpl w:val="0407001D"/>
@@ -2388,37 +2687,40 @@
     </w:lvl>
   </w:abstractNum>
   <w:num w:numId="1">
+    <w:abstractNumId w:val="2"/>
+  </w:num>
+  <w:num w:numId="2">
     <w:abstractNumId w:val="1"/>
   </w:num>
-  <w:num w:numId="2">
-    <w:abstractNumId w:val="0"/>
-  </w:num>
   <w:num w:numId="3">
-    <w:abstractNumId w:val="2"/>
+    <w:abstractNumId w:val="3"/>
   </w:num>
   <w:num w:numId="4">
-    <w:abstractNumId w:val="1"/>
+    <w:abstractNumId w:val="2"/>
     <w:lvlOverride w:ilvl="0">
       <w:startOverride w:val="1"/>
     </w:lvlOverride>
   </w:num>
   <w:num w:numId="5">
-    <w:abstractNumId w:val="1"/>
+    <w:abstractNumId w:val="2"/>
     <w:lvlOverride w:ilvl="0">
       <w:startOverride w:val="1"/>
     </w:lvlOverride>
   </w:num>
   <w:num w:numId="6">
-    <w:abstractNumId w:val="1"/>
+    <w:abstractNumId w:val="2"/>
     <w:lvlOverride w:ilvl="0">
       <w:startOverride w:val="1"/>
     </w:lvlOverride>
   </w:num>
   <w:num w:numId="7">
-    <w:abstractNumId w:val="1"/>
+    <w:abstractNumId w:val="2"/>
     <w:lvlOverride w:ilvl="0">
       <w:startOverride w:val="1"/>
     </w:lvlOverride>
+  </w:num>
+  <w:num w:numId="8">
+    <w:abstractNumId w:val="0"/>
   </w:num>
 </w:numbering>
 </file>
@@ -2436,7 +2738,7 @@
     </w:rPrDefault>
     <w:pPrDefault/>
   </w:docDefaults>
-  <w:latentStyles w:defLockedState="0" w:defUIPriority="99" w:defSemiHidden="1" w:defUnhideWhenUsed="1" w:defQFormat="0" w:count="276">
+  <w:latentStyles w:defLockedState="0" w:defUIPriority="99" w:defSemiHidden="1" w:defUnhideWhenUsed="1" w:defQFormat="0" w:count="267">
     <w:lsdException w:name="Normal" w:semiHidden="0" w:uiPriority="0" w:unhideWhenUsed="0" w:qFormat="1"/>
     <w:lsdException w:name="heading 1" w:semiHidden="0" w:uiPriority="9" w:unhideWhenUsed="0" w:qFormat="1"/>
     <w:lsdException w:name="heading 2" w:uiPriority="9" w:qFormat="1"/>
@@ -2575,7 +2877,7 @@
     <w:lsdException w:name="Bibliography" w:uiPriority="37"/>
     <w:lsdException w:name="TOC Heading" w:uiPriority="39" w:qFormat="1"/>
   </w:latentStyles>
-  <w:style w:type="paragraph" w:default="1" w:styleId="Standard">
+  <w:style w:type="paragraph" w:default="1" w:styleId="Normal">
     <w:name w:val="Normal"/>
     <w:qFormat/>
     <w:rsid w:val="00257FD2"/>
@@ -2583,11 +2885,11 @@
       <w:rFonts w:ascii="Century Gothic" w:hAnsi="Century Gothic"/>
     </w:rPr>
   </w:style>
-  <w:style w:type="paragraph" w:styleId="berschrift1">
+  <w:style w:type="paragraph" w:styleId="Heading1">
     <w:name w:val="heading 1"/>
-    <w:basedOn w:val="Standard"/>
-    <w:next w:val="Standard"/>
-    <w:link w:val="berschrift1Zeichen"/>
+    <w:basedOn w:val="Normal"/>
+    <w:next w:val="Normal"/>
+    <w:link w:val="Heading1Char"/>
     <w:uiPriority w:val="9"/>
     <w:qFormat/>
     <w:rsid w:val="00257FD2"/>
@@ -2605,11 +2907,11 @@
       <w:szCs w:val="32"/>
     </w:rPr>
   </w:style>
-  <w:style w:type="paragraph" w:styleId="berschrift2">
+  <w:style w:type="paragraph" w:styleId="Heading2">
     <w:name w:val="heading 2"/>
-    <w:basedOn w:val="berschrift1"/>
-    <w:next w:val="Standard"/>
-    <w:link w:val="berschrift2Zeichen"/>
+    <w:basedOn w:val="Heading1"/>
+    <w:next w:val="Normal"/>
+    <w:link w:val="Heading2Char"/>
     <w:uiPriority w:val="9"/>
     <w:unhideWhenUsed/>
     <w:qFormat/>
@@ -2624,11 +2926,11 @@
       <w:szCs w:val="26"/>
     </w:rPr>
   </w:style>
-  <w:style w:type="paragraph" w:styleId="berschrift3">
+  <w:style w:type="paragraph" w:styleId="Heading3">
     <w:name w:val="heading 3"/>
-    <w:basedOn w:val="Standard"/>
-    <w:next w:val="Standard"/>
-    <w:link w:val="berschrift3Zeichen"/>
+    <w:basedOn w:val="Normal"/>
+    <w:next w:val="Normal"/>
+    <w:link w:val="Heading3Char"/>
     <w:uiPriority w:val="9"/>
     <w:unhideWhenUsed/>
     <w:qFormat/>
@@ -2645,13 +2947,13 @@
       <w:bCs/>
     </w:rPr>
   </w:style>
-  <w:style w:type="character" w:default="1" w:styleId="Absatzstandardschriftart">
+  <w:style w:type="character" w:default="1" w:styleId="DefaultParagraphFont">
     <w:name w:val="Default Paragraph Font"/>
     <w:uiPriority w:val="1"/>
     <w:semiHidden/>
     <w:unhideWhenUsed/>
   </w:style>
-  <w:style w:type="table" w:default="1" w:styleId="NormaleTabelle">
+  <w:style w:type="table" w:default="1" w:styleId="TableNormal">
     <w:name w:val="Normal Table"/>
     <w:uiPriority w:val="99"/>
     <w:semiHidden/>
@@ -2666,16 +2968,16 @@
       </w:tblCellMar>
     </w:tblPr>
   </w:style>
-  <w:style w:type="numbering" w:default="1" w:styleId="KeineListe">
+  <w:style w:type="numbering" w:default="1" w:styleId="NoList">
     <w:name w:val="No List"/>
     <w:uiPriority w:val="99"/>
     <w:semiHidden/>
     <w:unhideWhenUsed/>
   </w:style>
-  <w:style w:type="character" w:customStyle="1" w:styleId="berschrift1Zeichen">
-    <w:name w:val="Überschrift 1 Zeichen"/>
-    <w:basedOn w:val="Absatzstandardschriftart"/>
-    <w:link w:val="berschrift1"/>
+  <w:style w:type="character" w:customStyle="1" w:styleId="Heading1Char">
+    <w:name w:val="Heading 1 Char"/>
+    <w:basedOn w:val="DefaultParagraphFont"/>
+    <w:link w:val="Heading1"/>
     <w:uiPriority w:val="9"/>
     <w:rsid w:val="00257FD2"/>
     <w:rPr>
@@ -2686,10 +2988,10 @@
       <w:szCs w:val="32"/>
     </w:rPr>
   </w:style>
-  <w:style w:type="character" w:customStyle="1" w:styleId="berschrift2Zeichen">
-    <w:name w:val="Überschrift 2 Zeichen"/>
-    <w:basedOn w:val="Absatzstandardschriftart"/>
-    <w:link w:val="berschrift2"/>
+  <w:style w:type="character" w:customStyle="1" w:styleId="Heading2Char">
+    <w:name w:val="Heading 2 Char"/>
+    <w:basedOn w:val="DefaultParagraphFont"/>
+    <w:link w:val="Heading2"/>
     <w:uiPriority w:val="9"/>
     <w:rsid w:val="00257FD2"/>
     <w:rPr>
@@ -2699,10 +3001,10 @@
       <w:szCs w:val="26"/>
     </w:rPr>
   </w:style>
-  <w:style w:type="character" w:customStyle="1" w:styleId="berschrift3Zeichen">
-    <w:name w:val="Überschrift 3 Zeichen"/>
-    <w:basedOn w:val="Absatzstandardschriftart"/>
-    <w:link w:val="berschrift3"/>
+  <w:style w:type="character" w:customStyle="1" w:styleId="Heading3Char">
+    <w:name w:val="Heading 3 Char"/>
+    <w:basedOn w:val="DefaultParagraphFont"/>
+    <w:link w:val="Heading3"/>
     <w:uiPriority w:val="9"/>
     <w:rsid w:val="00257FD2"/>
     <w:rPr>
@@ -2713,14 +3015,14 @@
   </w:style>
   <w:style w:type="paragraph" w:customStyle="1" w:styleId="Aufzhlung">
     <w:name w:val="Aufzählung"/>
-    <w:basedOn w:val="Standard"/>
+    <w:basedOn w:val="Normal"/>
     <w:qFormat/>
     <w:rsid w:val="00DC52CA"/>
   </w:style>
-  <w:style w:type="paragraph" w:styleId="Kopfzeile">
+  <w:style w:type="paragraph" w:styleId="Header">
     <w:name w:val="header"/>
-    <w:basedOn w:val="Standard"/>
-    <w:link w:val="KopfzeileZeichen"/>
+    <w:basedOn w:val="Normal"/>
+    <w:link w:val="HeaderChar"/>
     <w:uiPriority w:val="99"/>
     <w:unhideWhenUsed/>
     <w:rsid w:val="00257FD2"/>
@@ -2734,10 +3036,10 @@
       <w:sz w:val="20"/>
     </w:rPr>
   </w:style>
-  <w:style w:type="character" w:customStyle="1" w:styleId="KopfzeileZeichen">
-    <w:name w:val="Kopfzeile Zeichen"/>
-    <w:basedOn w:val="Absatzstandardschriftart"/>
-    <w:link w:val="Kopfzeile"/>
+  <w:style w:type="character" w:customStyle="1" w:styleId="HeaderChar">
+    <w:name w:val="Header Char"/>
+    <w:basedOn w:val="DefaultParagraphFont"/>
+    <w:link w:val="Header"/>
     <w:uiPriority w:val="99"/>
     <w:rsid w:val="00257FD2"/>
     <w:rPr>
@@ -2745,10 +3047,10 @@
       <w:sz w:val="20"/>
     </w:rPr>
   </w:style>
-  <w:style w:type="paragraph" w:styleId="Fuzeile">
+  <w:style w:type="paragraph" w:styleId="Footer">
     <w:name w:val="footer"/>
-    <w:basedOn w:val="Standard"/>
-    <w:link w:val="FuzeileZeichen"/>
+    <w:basedOn w:val="Normal"/>
+    <w:link w:val="FooterChar"/>
     <w:uiPriority w:val="99"/>
     <w:unhideWhenUsed/>
     <w:rsid w:val="00257FD2"/>
@@ -2762,10 +3064,10 @@
       <w:sz w:val="20"/>
     </w:rPr>
   </w:style>
-  <w:style w:type="character" w:customStyle="1" w:styleId="FuzeileZeichen">
-    <w:name w:val="Fußzeile Zeichen"/>
-    <w:basedOn w:val="Absatzstandardschriftart"/>
-    <w:link w:val="Fuzeile"/>
+  <w:style w:type="character" w:customStyle="1" w:styleId="FooterChar">
+    <w:name w:val="Footer Char"/>
+    <w:basedOn w:val="DefaultParagraphFont"/>
+    <w:link w:val="Footer"/>
     <w:uiPriority w:val="99"/>
     <w:rsid w:val="00257FD2"/>
     <w:rPr>
@@ -2773,18 +3075,18 @@
       <w:sz w:val="20"/>
     </w:rPr>
   </w:style>
-  <w:style w:type="character" w:styleId="Seitenzahl">
+  <w:style w:type="character" w:styleId="PageNumber">
     <w:name w:val="page number"/>
-    <w:basedOn w:val="Absatzstandardschriftart"/>
+    <w:basedOn w:val="DefaultParagraphFont"/>
     <w:uiPriority w:val="99"/>
     <w:semiHidden/>
     <w:unhideWhenUsed/>
     <w:rsid w:val="00257FD2"/>
   </w:style>
-  <w:style w:type="paragraph" w:styleId="Sprechblasentext">
+  <w:style w:type="paragraph" w:styleId="BalloonText">
     <w:name w:val="Balloon Text"/>
-    <w:basedOn w:val="Standard"/>
-    <w:link w:val="SprechblasentextZeichen"/>
+    <w:basedOn w:val="Normal"/>
+    <w:link w:val="BalloonTextChar"/>
     <w:uiPriority w:val="99"/>
     <w:semiHidden/>
     <w:unhideWhenUsed/>
@@ -2795,10 +3097,10 @@
       <w:szCs w:val="18"/>
     </w:rPr>
   </w:style>
-  <w:style w:type="character" w:customStyle="1" w:styleId="SprechblasentextZeichen">
-    <w:name w:val="Sprechblasentext Zeichen"/>
-    <w:basedOn w:val="Absatzstandardschriftart"/>
-    <w:link w:val="Sprechblasentext"/>
+  <w:style w:type="character" w:customStyle="1" w:styleId="BalloonTextChar">
+    <w:name w:val="Balloon Text Char"/>
+    <w:basedOn w:val="DefaultParagraphFont"/>
+    <w:link w:val="BalloonText"/>
     <w:uiPriority w:val="99"/>
     <w:semiHidden/>
     <w:rsid w:val="00D36FBD"/>
@@ -2808,19 +3110,19 @@
       <w:szCs w:val="18"/>
     </w:rPr>
   </w:style>
-  <w:style w:type="paragraph" w:styleId="Verzeichnis1">
+  <w:style w:type="paragraph" w:styleId="TOC1">
     <w:name w:val="toc 1"/>
-    <w:basedOn w:val="Standard"/>
-    <w:next w:val="Standard"/>
+    <w:basedOn w:val="Normal"/>
+    <w:next w:val="Normal"/>
     <w:autoRedefine/>
     <w:uiPriority w:val="39"/>
     <w:unhideWhenUsed/>
     <w:rsid w:val="009C339F"/>
   </w:style>
-  <w:style w:type="paragraph" w:styleId="Verzeichnis2">
+  <w:style w:type="paragraph" w:styleId="TOC2">
     <w:name w:val="toc 2"/>
-    <w:basedOn w:val="Standard"/>
-    <w:next w:val="Standard"/>
+    <w:basedOn w:val="Normal"/>
+    <w:next w:val="Normal"/>
     <w:autoRedefine/>
     <w:uiPriority w:val="39"/>
     <w:unhideWhenUsed/>
@@ -2829,10 +3131,10 @@
       <w:ind w:left="240"/>
     </w:pPr>
   </w:style>
-  <w:style w:type="paragraph" w:styleId="Verzeichnis3">
+  <w:style w:type="paragraph" w:styleId="TOC3">
     <w:name w:val="toc 3"/>
-    <w:basedOn w:val="Standard"/>
-    <w:next w:val="Standard"/>
+    <w:basedOn w:val="Normal"/>
+    <w:next w:val="Normal"/>
     <w:autoRedefine/>
     <w:uiPriority w:val="39"/>
     <w:unhideWhenUsed/>
@@ -2841,10 +3143,10 @@
       <w:ind w:left="480"/>
     </w:pPr>
   </w:style>
-  <w:style w:type="paragraph" w:styleId="Verzeichnis4">
+  <w:style w:type="paragraph" w:styleId="TOC4">
     <w:name w:val="toc 4"/>
-    <w:basedOn w:val="Standard"/>
-    <w:next w:val="Standard"/>
+    <w:basedOn w:val="Normal"/>
+    <w:next w:val="Normal"/>
     <w:autoRedefine/>
     <w:uiPriority w:val="39"/>
     <w:unhideWhenUsed/>
@@ -2853,10 +3155,10 @@
       <w:ind w:left="720"/>
     </w:pPr>
   </w:style>
-  <w:style w:type="paragraph" w:styleId="Verzeichnis5">
+  <w:style w:type="paragraph" w:styleId="TOC5">
     <w:name w:val="toc 5"/>
-    <w:basedOn w:val="Standard"/>
-    <w:next w:val="Standard"/>
+    <w:basedOn w:val="Normal"/>
+    <w:next w:val="Normal"/>
     <w:autoRedefine/>
     <w:uiPriority w:val="39"/>
     <w:unhideWhenUsed/>
@@ -2865,10 +3167,10 @@
       <w:ind w:left="960"/>
     </w:pPr>
   </w:style>
-  <w:style w:type="paragraph" w:styleId="Verzeichnis6">
+  <w:style w:type="paragraph" w:styleId="TOC6">
     <w:name w:val="toc 6"/>
-    <w:basedOn w:val="Standard"/>
-    <w:next w:val="Standard"/>
+    <w:basedOn w:val="Normal"/>
+    <w:next w:val="Normal"/>
     <w:autoRedefine/>
     <w:uiPriority w:val="39"/>
     <w:unhideWhenUsed/>
@@ -2877,10 +3179,10 @@
       <w:ind w:left="1200"/>
     </w:pPr>
   </w:style>
-  <w:style w:type="paragraph" w:styleId="Verzeichnis7">
+  <w:style w:type="paragraph" w:styleId="TOC7">
     <w:name w:val="toc 7"/>
-    <w:basedOn w:val="Standard"/>
-    <w:next w:val="Standard"/>
+    <w:basedOn w:val="Normal"/>
+    <w:next w:val="Normal"/>
     <w:autoRedefine/>
     <w:uiPriority w:val="39"/>
     <w:unhideWhenUsed/>
@@ -2889,10 +3191,10 @@
       <w:ind w:left="1440"/>
     </w:pPr>
   </w:style>
-  <w:style w:type="paragraph" w:styleId="Verzeichnis8">
+  <w:style w:type="paragraph" w:styleId="TOC8">
     <w:name w:val="toc 8"/>
-    <w:basedOn w:val="Standard"/>
-    <w:next w:val="Standard"/>
+    <w:basedOn w:val="Normal"/>
+    <w:next w:val="Normal"/>
     <w:autoRedefine/>
     <w:uiPriority w:val="39"/>
     <w:unhideWhenUsed/>
@@ -2901,10 +3203,10 @@
       <w:ind w:left="1680"/>
     </w:pPr>
   </w:style>
-  <w:style w:type="paragraph" w:styleId="Verzeichnis9">
+  <w:style w:type="paragraph" w:styleId="TOC9">
     <w:name w:val="toc 9"/>
-    <w:basedOn w:val="Standard"/>
-    <w:next w:val="Standard"/>
+    <w:basedOn w:val="Normal"/>
+    <w:next w:val="Normal"/>
     <w:autoRedefine/>
     <w:uiPriority w:val="39"/>
     <w:unhideWhenUsed/>
@@ -2913,9 +3215,9 @@
       <w:ind w:left="1920"/>
     </w:pPr>
   </w:style>
-  <w:style w:type="paragraph" w:styleId="Listenabsatz">
+  <w:style w:type="paragraph" w:styleId="ListParagraph">
     <w:name w:val="List Paragraph"/>
-    <w:basedOn w:val="Standard"/>
+    <w:basedOn w:val="Normal"/>
     <w:uiPriority w:val="34"/>
     <w:qFormat/>
     <w:rsid w:val="00AA1FC4"/>
@@ -2939,7 +3241,7 @@
 </file>
 
 <file path=word/stylesWithEffects.xml><?xml version="1.0" encoding="utf-8"?>
-<w:styles xmlns:wpc="http://schemas.microsoft.com/office/word/2010/wordprocessingCanvas" xmlns:mo="http://schemas.microsoft.com/office/mac/office/2008/main" xmlns:mc="http://schemas.openxmlformats.org/markup-compatibility/2006" xmlns:mv="urn:schemas-microsoft-com:mac:vml" xmlns:o="urn:schemas-microsoft-com:office:office" xmlns:r="http://schemas.openxmlformats.org/officeDocument/2006/relationships" xmlns:m="http://schemas.openxmlformats.org/officeDocument/2006/math" xmlns:v="urn:schemas-microsoft-com:vml" xmlns:wp14="http://schemas.microsoft.com/office/word/2010/wordprocessingDrawing" xmlns:wp="http://schemas.openxmlformats.org/drawingml/2006/wordprocessingDrawing" xmlns:w10="urn:schemas-microsoft-com:office:word" xmlns:w="http://schemas.openxmlformats.org/wordprocessingml/2006/main" xmlns:w14="http://schemas.microsoft.com/office/word/2010/wordml" xmlns:wpg="http://schemas.microsoft.com/office/word/2010/wordprocessingGroup" xmlns:wpi="http://schemas.microsoft.com/office/word/2010/wordprocessingInk" xmlns:wne="http://schemas.microsoft.com/office/word/2006/wordml" xmlns:wps="http://schemas.microsoft.com/office/word/2010/wordprocessingShape" mc:Ignorable="w14 wp14">
+<w:styles xmlns:wpc="http://schemas.microsoft.com/office/word/2010/wordprocessingCanvas" xmlns:mc="http://schemas.openxmlformats.org/markup-compatibility/2006" xmlns:o="urn:schemas-microsoft-com:office:office" xmlns:r="http://schemas.openxmlformats.org/officeDocument/2006/relationships" xmlns:m="http://schemas.openxmlformats.org/officeDocument/2006/math" xmlns:v="urn:schemas-microsoft-com:vml" xmlns:wp14="http://schemas.microsoft.com/office/word/2010/wordprocessingDrawing" xmlns:wp="http://schemas.openxmlformats.org/drawingml/2006/wordprocessingDrawing" xmlns:w10="urn:schemas-microsoft-com:office:word" xmlns:w="http://schemas.openxmlformats.org/wordprocessingml/2006/main" xmlns:w14="http://schemas.microsoft.com/office/word/2010/wordml" xmlns:wpg="http://schemas.microsoft.com/office/word/2010/wordprocessingGroup" xmlns:wpi="http://schemas.microsoft.com/office/word/2010/wordprocessingInk" xmlns:wne="http://schemas.microsoft.com/office/word/2006/wordml" xmlns:wps="http://schemas.microsoft.com/office/word/2010/wordprocessingShape" mc:Ignorable="w14 wp14">
   <w:docDefaults>
     <w:rPrDefault>
       <w:rPr>
@@ -2951,7 +3253,7 @@
     </w:rPrDefault>
     <w:pPrDefault/>
   </w:docDefaults>
-  <w:latentStyles w:defLockedState="0" w:defUIPriority="99" w:defSemiHidden="1" w:defUnhideWhenUsed="1" w:defQFormat="0" w:count="276">
+  <w:latentStyles w:defLockedState="0" w:defUIPriority="99" w:defSemiHidden="1" w:defUnhideWhenUsed="1" w:defQFormat="0" w:count="267">
     <w:lsdException w:name="Normal" w:semiHidden="0" w:uiPriority="0" w:unhideWhenUsed="0" w:qFormat="1"/>
     <w:lsdException w:name="heading 1" w:semiHidden="0" w:uiPriority="9" w:unhideWhenUsed="0" w:qFormat="1"/>
     <w:lsdException w:name="heading 2" w:uiPriority="9" w:qFormat="1"/>
@@ -3090,7 +3392,7 @@
     <w:lsdException w:name="Bibliography" w:uiPriority="37"/>
     <w:lsdException w:name="TOC Heading" w:uiPriority="39" w:qFormat="1"/>
   </w:latentStyles>
-  <w:style w:type="paragraph" w:default="1" w:styleId="Standard">
+  <w:style w:type="paragraph" w:default="1" w:styleId="Normal">
     <w:name w:val="Normal"/>
     <w:qFormat/>
     <w:rsid w:val="00257FD2"/>
@@ -3098,11 +3400,11 @@
       <w:rFonts w:ascii="Century Gothic" w:hAnsi="Century Gothic"/>
     </w:rPr>
   </w:style>
-  <w:style w:type="paragraph" w:styleId="berschrift1">
+  <w:style w:type="paragraph" w:styleId="Heading1">
     <w:name w:val="heading 1"/>
-    <w:basedOn w:val="Standard"/>
-    <w:next w:val="Standard"/>
-    <w:link w:val="berschrift1Zeichen"/>
+    <w:basedOn w:val="Normal"/>
+    <w:next w:val="Normal"/>
+    <w:link w:val="Heading1Char"/>
     <w:uiPriority w:val="9"/>
     <w:qFormat/>
     <w:rsid w:val="00257FD2"/>
@@ -3120,11 +3422,11 @@
       <w:szCs w:val="32"/>
     </w:rPr>
   </w:style>
-  <w:style w:type="paragraph" w:styleId="berschrift2">
+  <w:style w:type="paragraph" w:styleId="Heading2">
     <w:name w:val="heading 2"/>
-    <w:basedOn w:val="berschrift1"/>
-    <w:next w:val="Standard"/>
-    <w:link w:val="berschrift2Zeichen"/>
+    <w:basedOn w:val="Heading1"/>
+    <w:next w:val="Normal"/>
+    <w:link w:val="Heading2Char"/>
     <w:uiPriority w:val="9"/>
     <w:unhideWhenUsed/>
     <w:qFormat/>
@@ -3139,11 +3441,11 @@
       <w:szCs w:val="26"/>
     </w:rPr>
   </w:style>
-  <w:style w:type="paragraph" w:styleId="berschrift3">
+  <w:style w:type="paragraph" w:styleId="Heading3">
     <w:name w:val="heading 3"/>
-    <w:basedOn w:val="Standard"/>
-    <w:next w:val="Standard"/>
-    <w:link w:val="berschrift3Zeichen"/>
+    <w:basedOn w:val="Normal"/>
+    <w:next w:val="Normal"/>
+    <w:link w:val="Heading3Char"/>
     <w:uiPriority w:val="9"/>
     <w:unhideWhenUsed/>
     <w:qFormat/>
@@ -3160,13 +3462,13 @@
       <w:bCs/>
     </w:rPr>
   </w:style>
-  <w:style w:type="character" w:default="1" w:styleId="Absatzstandardschriftart">
+  <w:style w:type="character" w:default="1" w:styleId="DefaultParagraphFont">
     <w:name w:val="Default Paragraph Font"/>
     <w:uiPriority w:val="1"/>
     <w:semiHidden/>
     <w:unhideWhenUsed/>
   </w:style>
-  <w:style w:type="table" w:default="1" w:styleId="NormaleTabelle">
+  <w:style w:type="table" w:default="1" w:styleId="TableNormal">
     <w:name w:val="Normal Table"/>
     <w:uiPriority w:val="99"/>
     <w:semiHidden/>
@@ -3181,16 +3483,16 @@
       </w:tblCellMar>
     </w:tblPr>
   </w:style>
-  <w:style w:type="numbering" w:default="1" w:styleId="KeineListe">
+  <w:style w:type="numbering" w:default="1" w:styleId="NoList">
     <w:name w:val="No List"/>
     <w:uiPriority w:val="99"/>
     <w:semiHidden/>
     <w:unhideWhenUsed/>
   </w:style>
-  <w:style w:type="character" w:customStyle="1" w:styleId="berschrift1Zeichen">
-    <w:name w:val="Überschrift 1 Zeichen"/>
-    <w:basedOn w:val="Absatzstandardschriftart"/>
-    <w:link w:val="berschrift1"/>
+  <w:style w:type="character" w:customStyle="1" w:styleId="Heading1Char">
+    <w:name w:val="Heading 1 Char"/>
+    <w:basedOn w:val="DefaultParagraphFont"/>
+    <w:link w:val="Heading1"/>
     <w:uiPriority w:val="9"/>
     <w:rsid w:val="00257FD2"/>
     <w:rPr>
@@ -3201,10 +3503,10 @@
       <w:szCs w:val="32"/>
     </w:rPr>
   </w:style>
-  <w:style w:type="character" w:customStyle="1" w:styleId="berschrift2Zeichen">
-    <w:name w:val="Überschrift 2 Zeichen"/>
-    <w:basedOn w:val="Absatzstandardschriftart"/>
-    <w:link w:val="berschrift2"/>
+  <w:style w:type="character" w:customStyle="1" w:styleId="Heading2Char">
+    <w:name w:val="Heading 2 Char"/>
+    <w:basedOn w:val="DefaultParagraphFont"/>
+    <w:link w:val="Heading2"/>
     <w:uiPriority w:val="9"/>
     <w:rsid w:val="00257FD2"/>
     <w:rPr>
@@ -3214,10 +3516,10 @@
       <w:szCs w:val="26"/>
     </w:rPr>
   </w:style>
-  <w:style w:type="character" w:customStyle="1" w:styleId="berschrift3Zeichen">
-    <w:name w:val="Überschrift 3 Zeichen"/>
-    <w:basedOn w:val="Absatzstandardschriftart"/>
-    <w:link w:val="berschrift3"/>
+  <w:style w:type="character" w:customStyle="1" w:styleId="Heading3Char">
+    <w:name w:val="Heading 3 Char"/>
+    <w:basedOn w:val="DefaultParagraphFont"/>
+    <w:link w:val="Heading3"/>
     <w:uiPriority w:val="9"/>
     <w:rsid w:val="00257FD2"/>
     <w:rPr>
@@ -3228,14 +3530,14 @@
   </w:style>
   <w:style w:type="paragraph" w:customStyle="1" w:styleId="Aufzhlung">
     <w:name w:val="Aufzählung"/>
-    <w:basedOn w:val="Standard"/>
+    <w:basedOn w:val="Normal"/>
     <w:qFormat/>
     <w:rsid w:val="00DC52CA"/>
   </w:style>
-  <w:style w:type="paragraph" w:styleId="Kopfzeile">
+  <w:style w:type="paragraph" w:styleId="Header">
     <w:name w:val="header"/>
-    <w:basedOn w:val="Standard"/>
-    <w:link w:val="KopfzeileZeichen"/>
+    <w:basedOn w:val="Normal"/>
+    <w:link w:val="HeaderChar"/>
     <w:uiPriority w:val="99"/>
     <w:unhideWhenUsed/>
     <w:rsid w:val="00257FD2"/>
@@ -3249,10 +3551,10 @@
       <w:sz w:val="20"/>
     </w:rPr>
   </w:style>
-  <w:style w:type="character" w:customStyle="1" w:styleId="KopfzeileZeichen">
-    <w:name w:val="Kopfzeile Zeichen"/>
-    <w:basedOn w:val="Absatzstandardschriftart"/>
-    <w:link w:val="Kopfzeile"/>
+  <w:style w:type="character" w:customStyle="1" w:styleId="HeaderChar">
+    <w:name w:val="Header Char"/>
+    <w:basedOn w:val="DefaultParagraphFont"/>
+    <w:link w:val="Header"/>
     <w:uiPriority w:val="99"/>
     <w:rsid w:val="00257FD2"/>
     <w:rPr>
@@ -3260,10 +3562,10 @@
       <w:sz w:val="20"/>
     </w:rPr>
   </w:style>
-  <w:style w:type="paragraph" w:styleId="Fuzeile">
+  <w:style w:type="paragraph" w:styleId="Footer">
     <w:name w:val="footer"/>
-    <w:basedOn w:val="Standard"/>
-    <w:link w:val="FuzeileZeichen"/>
+    <w:basedOn w:val="Normal"/>
+    <w:link w:val="FooterChar"/>
     <w:uiPriority w:val="99"/>
     <w:unhideWhenUsed/>
     <w:rsid w:val="00257FD2"/>
@@ -3277,10 +3579,10 @@
       <w:sz w:val="20"/>
     </w:rPr>
   </w:style>
-  <w:style w:type="character" w:customStyle="1" w:styleId="FuzeileZeichen">
-    <w:name w:val="Fußzeile Zeichen"/>
-    <w:basedOn w:val="Absatzstandardschriftart"/>
-    <w:link w:val="Fuzeile"/>
+  <w:style w:type="character" w:customStyle="1" w:styleId="FooterChar">
+    <w:name w:val="Footer Char"/>
+    <w:basedOn w:val="DefaultParagraphFont"/>
+    <w:link w:val="Footer"/>
     <w:uiPriority w:val="99"/>
     <w:rsid w:val="00257FD2"/>
     <w:rPr>
@@ -3288,18 +3590,18 @@
       <w:sz w:val="20"/>
     </w:rPr>
   </w:style>
-  <w:style w:type="character" w:styleId="Seitenzahl">
+  <w:style w:type="character" w:styleId="PageNumber">
     <w:name w:val="page number"/>
-    <w:basedOn w:val="Absatzstandardschriftart"/>
+    <w:basedOn w:val="DefaultParagraphFont"/>
     <w:uiPriority w:val="99"/>
     <w:semiHidden/>
     <w:unhideWhenUsed/>
     <w:rsid w:val="00257FD2"/>
   </w:style>
-  <w:style w:type="paragraph" w:styleId="Sprechblasentext">
+  <w:style w:type="paragraph" w:styleId="BalloonText">
     <w:name w:val="Balloon Text"/>
-    <w:basedOn w:val="Standard"/>
-    <w:link w:val="SprechblasentextZeichen"/>
+    <w:basedOn w:val="Normal"/>
+    <w:link w:val="BalloonTextChar"/>
     <w:uiPriority w:val="99"/>
     <w:semiHidden/>
     <w:unhideWhenUsed/>
@@ -3310,10 +3612,10 @@
       <w:szCs w:val="18"/>
     </w:rPr>
   </w:style>
-  <w:style w:type="character" w:customStyle="1" w:styleId="SprechblasentextZeichen">
-    <w:name w:val="Sprechblasentext Zeichen"/>
-    <w:basedOn w:val="Absatzstandardschriftart"/>
-    <w:link w:val="Sprechblasentext"/>
+  <w:style w:type="character" w:customStyle="1" w:styleId="BalloonTextChar">
+    <w:name w:val="Balloon Text Char"/>
+    <w:basedOn w:val="DefaultParagraphFont"/>
+    <w:link w:val="BalloonText"/>
     <w:uiPriority w:val="99"/>
     <w:semiHidden/>
     <w:rsid w:val="00D36FBD"/>
@@ -3323,19 +3625,19 @@
       <w:szCs w:val="18"/>
     </w:rPr>
   </w:style>
-  <w:style w:type="paragraph" w:styleId="Verzeichnis1">
+  <w:style w:type="paragraph" w:styleId="TOC1">
     <w:name w:val="toc 1"/>
-    <w:basedOn w:val="Standard"/>
-    <w:next w:val="Standard"/>
+    <w:basedOn w:val="Normal"/>
+    <w:next w:val="Normal"/>
     <w:autoRedefine/>
     <w:uiPriority w:val="39"/>
     <w:unhideWhenUsed/>
     <w:rsid w:val="009C339F"/>
   </w:style>
-  <w:style w:type="paragraph" w:styleId="Verzeichnis2">
+  <w:style w:type="paragraph" w:styleId="TOC2">
     <w:name w:val="toc 2"/>
-    <w:basedOn w:val="Standard"/>
-    <w:next w:val="Standard"/>
+    <w:basedOn w:val="Normal"/>
+    <w:next w:val="Normal"/>
     <w:autoRedefine/>
     <w:uiPriority w:val="39"/>
     <w:unhideWhenUsed/>
@@ -3344,10 +3646,10 @@
       <w:ind w:left="240"/>
     </w:pPr>
   </w:style>
-  <w:style w:type="paragraph" w:styleId="Verzeichnis3">
+  <w:style w:type="paragraph" w:styleId="TOC3">
     <w:name w:val="toc 3"/>
-    <w:basedOn w:val="Standard"/>
-    <w:next w:val="Standard"/>
+    <w:basedOn w:val="Normal"/>
+    <w:next w:val="Normal"/>
     <w:autoRedefine/>
     <w:uiPriority w:val="39"/>
     <w:unhideWhenUsed/>
@@ -3356,10 +3658,10 @@
       <w:ind w:left="480"/>
     </w:pPr>
   </w:style>
-  <w:style w:type="paragraph" w:styleId="Verzeichnis4">
+  <w:style w:type="paragraph" w:styleId="TOC4">
     <w:name w:val="toc 4"/>
-    <w:basedOn w:val="Standard"/>
-    <w:next w:val="Standard"/>
+    <w:basedOn w:val="Normal"/>
+    <w:next w:val="Normal"/>
     <w:autoRedefine/>
     <w:uiPriority w:val="39"/>
     <w:unhideWhenUsed/>
@@ -3368,10 +3670,10 @@
       <w:ind w:left="720"/>
     </w:pPr>
   </w:style>
-  <w:style w:type="paragraph" w:styleId="Verzeichnis5">
+  <w:style w:type="paragraph" w:styleId="TOC5">
     <w:name w:val="toc 5"/>
-    <w:basedOn w:val="Standard"/>
-    <w:next w:val="Standard"/>
+    <w:basedOn w:val="Normal"/>
+    <w:next w:val="Normal"/>
     <w:autoRedefine/>
     <w:uiPriority w:val="39"/>
     <w:unhideWhenUsed/>
@@ -3380,10 +3682,10 @@
       <w:ind w:left="960"/>
     </w:pPr>
   </w:style>
-  <w:style w:type="paragraph" w:styleId="Verzeichnis6">
+  <w:style w:type="paragraph" w:styleId="TOC6">
     <w:name w:val="toc 6"/>
-    <w:basedOn w:val="Standard"/>
-    <w:next w:val="Standard"/>
+    <w:basedOn w:val="Normal"/>
+    <w:next w:val="Normal"/>
     <w:autoRedefine/>
     <w:uiPriority w:val="39"/>
     <w:unhideWhenUsed/>
@@ -3392,10 +3694,10 @@
       <w:ind w:left="1200"/>
     </w:pPr>
   </w:style>
-  <w:style w:type="paragraph" w:styleId="Verzeichnis7">
+  <w:style w:type="paragraph" w:styleId="TOC7">
     <w:name w:val="toc 7"/>
-    <w:basedOn w:val="Standard"/>
-    <w:next w:val="Standard"/>
+    <w:basedOn w:val="Normal"/>
+    <w:next w:val="Normal"/>
     <w:autoRedefine/>
     <w:uiPriority w:val="39"/>
     <w:unhideWhenUsed/>
@@ -3404,10 +3706,10 @@
       <w:ind w:left="1440"/>
     </w:pPr>
   </w:style>
-  <w:style w:type="paragraph" w:styleId="Verzeichnis8">
+  <w:style w:type="paragraph" w:styleId="TOC8">
     <w:name w:val="toc 8"/>
-    <w:basedOn w:val="Standard"/>
-    <w:next w:val="Standard"/>
+    <w:basedOn w:val="Normal"/>
+    <w:next w:val="Normal"/>
     <w:autoRedefine/>
     <w:uiPriority w:val="39"/>
     <w:unhideWhenUsed/>
@@ -3416,10 +3718,10 @@
       <w:ind w:left="1680"/>
     </w:pPr>
   </w:style>
-  <w:style w:type="paragraph" w:styleId="Verzeichnis9">
+  <w:style w:type="paragraph" w:styleId="TOC9">
     <w:name w:val="toc 9"/>
-    <w:basedOn w:val="Standard"/>
-    <w:next w:val="Standard"/>
+    <w:basedOn w:val="Normal"/>
+    <w:next w:val="Normal"/>
     <w:autoRedefine/>
     <w:uiPriority w:val="39"/>
     <w:unhideWhenUsed/>
@@ -3428,9 +3730,9 @@
       <w:ind w:left="1920"/>
     </w:pPr>
   </w:style>
-  <w:style w:type="paragraph" w:styleId="Listenabsatz">
+  <w:style w:type="paragraph" w:styleId="ListParagraph">
     <w:name w:val="List Paragraph"/>
-    <w:basedOn w:val="Standard"/>
+    <w:basedOn w:val="Normal"/>
     <w:uiPriority w:val="34"/>
     <w:qFormat/>
     <w:rsid w:val="00AA1FC4"/>
@@ -3778,7 +4080,7 @@
 </file>
 
 <file path=customXml/itemProps1.xml><?xml version="1.0" encoding="utf-8"?>
-<ds:datastoreItem xmlns:ds="http://schemas.openxmlformats.org/officeDocument/2006/customXml" ds:itemID="{489E1637-D335-9240-AE4B-F95945553EB6}">
+<ds:datastoreItem xmlns:ds="http://schemas.openxmlformats.org/officeDocument/2006/customXml" ds:itemID="{D6167BEF-E793-431F-9675-C54F6914280F}">
   <ds:schemaRefs>
     <ds:schemaRef ds:uri="http://schemas.openxmlformats.org/officeDocument/2006/bibliography"/>
   </ds:schemaRefs>

</xml_diff>

<commit_message>
* korrigierte Uses Cases
</commit_message>
<xml_diff>
--- a/SearchRobot/doc/Frontend/usecase_frontend.docx
+++ b/SearchRobot/doc/Frontend/usecase_frontend.docx
@@ -1,6 +1,6 @@
 
 <file path=word/document.xml><?xml version="1.0" encoding="utf-8"?>
-<w:document xmlns:wpc="http://schemas.microsoft.com/office/word/2010/wordprocessingCanvas" xmlns:mc="http://schemas.openxmlformats.org/markup-compatibility/2006" xmlns:o="urn:schemas-microsoft-com:office:office" xmlns:r="http://schemas.openxmlformats.org/officeDocument/2006/relationships" xmlns:m="http://schemas.openxmlformats.org/officeDocument/2006/math" xmlns:v="urn:schemas-microsoft-com:vml" xmlns:wp14="http://schemas.microsoft.com/office/word/2010/wordprocessingDrawing" xmlns:wp="http://schemas.openxmlformats.org/drawingml/2006/wordprocessingDrawing" xmlns:w10="urn:schemas-microsoft-com:office:word" xmlns:w="http://schemas.openxmlformats.org/wordprocessingml/2006/main" xmlns:w14="http://schemas.microsoft.com/office/word/2010/wordml" xmlns:wpg="http://schemas.microsoft.com/office/word/2010/wordprocessingGroup" xmlns:wpi="http://schemas.microsoft.com/office/word/2010/wordprocessingInk" xmlns:wne="http://schemas.microsoft.com/office/word/2006/wordml" xmlns:wps="http://schemas.microsoft.com/office/word/2010/wordprocessingShape" mc:Ignorable="w14 wp14">
+<w:document xmlns:wpc="http://schemas.microsoft.com/office/word/2010/wordprocessingCanvas" xmlns:mo="http://schemas.microsoft.com/office/mac/office/2008/main" xmlns:mc="http://schemas.openxmlformats.org/markup-compatibility/2006" xmlns:mv="urn:schemas-microsoft-com:mac:vml" xmlns:o="urn:schemas-microsoft-com:office:office" xmlns:r="http://schemas.openxmlformats.org/officeDocument/2006/relationships" xmlns:m="http://schemas.openxmlformats.org/officeDocument/2006/math" xmlns:v="urn:schemas-microsoft-com:vml" xmlns:wp14="http://schemas.microsoft.com/office/word/2010/wordprocessingDrawing" xmlns:wp="http://schemas.openxmlformats.org/drawingml/2006/wordprocessingDrawing" xmlns:w10="urn:schemas-microsoft-com:office:word" xmlns:w="http://schemas.openxmlformats.org/wordprocessingml/2006/main" xmlns:w14="http://schemas.microsoft.com/office/word/2010/wordml" xmlns:wpg="http://schemas.microsoft.com/office/word/2010/wordprocessingGroup" xmlns:wpi="http://schemas.microsoft.com/office/word/2010/wordprocessingInk" xmlns:wne="http://schemas.microsoft.com/office/word/2006/wordml" xmlns:wps="http://schemas.microsoft.com/office/word/2010/wordprocessingShape" mc:Ignorable="w14 wp14">
   <w:body>
     <w:p>
       <w:pPr>
@@ -75,10 +75,9 @@
           <w:noProof/>
           <w:sz w:val="40"/>
           <w:szCs w:val="40"/>
-          <w:lang w:val="de-CH" w:eastAsia="de-CH"/>
         </w:rPr>
         <w:drawing>
-          <wp:inline distT="0" distB="0" distL="0" distR="0" wp14:anchorId="0C6BF6EA" wp14:editId="256D0A1F">
+          <wp:inline distT="0" distB="0" distL="0" distR="0" wp14:anchorId="4F17A1FE" wp14:editId="58AE66E3">
             <wp:extent cx="3932732" cy="3932732"/>
             <wp:effectExtent l="0" t="0" r="4445" b="4445"/>
             <wp:docPr id="2" name="Bild 2" descr="Macintosh HD:Users:ca-za:git:SearchRobot:SearchRobot:doc:Titelbild:Titelbild.jpg"/>
@@ -262,20 +261,21 @@
     </w:p>
     <w:p>
       <w:pPr>
-        <w:pStyle w:val="Heading1"/>
+        <w:pStyle w:val="berschrift1"/>
       </w:pPr>
       <w:r>
         <w:br w:type="column"/>
       </w:r>
       <w:bookmarkStart w:id="0" w:name="_Toc241824304"/>
       <w:r>
+        <w:lastRenderedPageBreak/>
         <w:t>Inhaltsverzeichnis</w:t>
       </w:r>
       <w:bookmarkEnd w:id="0"/>
     </w:p>
     <w:p>
       <w:pPr>
-        <w:pStyle w:val="TOC1"/>
+        <w:pStyle w:val="Verzeichnis1"/>
         <w:tabs>
           <w:tab w:val="right" w:leader="dot" w:pos="9056"/>
         </w:tabs>
@@ -344,7 +344,7 @@
     </w:p>
     <w:p>
       <w:pPr>
-        <w:pStyle w:val="TOC1"/>
+        <w:pStyle w:val="Verzeichnis1"/>
         <w:tabs>
           <w:tab w:val="right" w:leader="dot" w:pos="9056"/>
         </w:tabs>
@@ -404,7 +404,7 @@
     </w:p>
     <w:p>
       <w:pPr>
-        <w:pStyle w:val="TOC2"/>
+        <w:pStyle w:val="Verzeichnis2"/>
         <w:tabs>
           <w:tab w:val="right" w:leader="dot" w:pos="9056"/>
         </w:tabs>
@@ -464,7 +464,7 @@
     </w:p>
     <w:p>
       <w:pPr>
-        <w:pStyle w:val="TOC1"/>
+        <w:pStyle w:val="Verzeichnis1"/>
         <w:tabs>
           <w:tab w:val="right" w:leader="dot" w:pos="9056"/>
         </w:tabs>
@@ -524,7 +524,7 @@
     </w:p>
     <w:p>
       <w:pPr>
-        <w:pStyle w:val="TOC1"/>
+        <w:pStyle w:val="Verzeichnis1"/>
         <w:tabs>
           <w:tab w:val="right" w:leader="dot" w:pos="9056"/>
         </w:tabs>
@@ -584,7 +584,7 @@
     </w:p>
     <w:p>
       <w:pPr>
-        <w:pStyle w:val="TOC2"/>
+        <w:pStyle w:val="Verzeichnis2"/>
         <w:tabs>
           <w:tab w:val="right" w:leader="dot" w:pos="9056"/>
         </w:tabs>
@@ -644,7 +644,7 @@
     </w:p>
     <w:p>
       <w:pPr>
-        <w:pStyle w:val="TOC2"/>
+        <w:pStyle w:val="Verzeichnis2"/>
         <w:tabs>
           <w:tab w:val="right" w:leader="dot" w:pos="9056"/>
         </w:tabs>
@@ -704,7 +704,7 @@
     </w:p>
     <w:p>
       <w:pPr>
-        <w:pStyle w:val="TOC2"/>
+        <w:pStyle w:val="Verzeichnis2"/>
         <w:tabs>
           <w:tab w:val="right" w:leader="dot" w:pos="9056"/>
         </w:tabs>
@@ -764,7 +764,7 @@
     </w:p>
     <w:p>
       <w:pPr>
-        <w:pStyle w:val="TOC2"/>
+        <w:pStyle w:val="Verzeichnis2"/>
         <w:tabs>
           <w:tab w:val="right" w:leader="dot" w:pos="9056"/>
         </w:tabs>
@@ -824,7 +824,7 @@
     </w:p>
     <w:p>
       <w:pPr>
-        <w:pStyle w:val="TOC2"/>
+        <w:pStyle w:val="Verzeichnis2"/>
         <w:tabs>
           <w:tab w:val="right" w:leader="dot" w:pos="9056"/>
         </w:tabs>
@@ -884,7 +884,7 @@
     </w:p>
     <w:p>
       <w:pPr>
-        <w:pStyle w:val="TOC1"/>
+        <w:pStyle w:val="Verzeichnis1"/>
         <w:tabs>
           <w:tab w:val="right" w:leader="dot" w:pos="9056"/>
         </w:tabs>
@@ -948,7 +948,7 @@
     </w:p>
     <w:p>
       <w:pPr>
-        <w:pStyle w:val="TOC1"/>
+        <w:pStyle w:val="Verzeichnis1"/>
         <w:tabs>
           <w:tab w:val="right" w:leader="dot" w:pos="9056"/>
         </w:tabs>
@@ -1012,7 +1012,7 @@
     </w:p>
     <w:p>
       <w:pPr>
-        <w:pStyle w:val="TOC1"/>
+        <w:pStyle w:val="Verzeichnis1"/>
         <w:tabs>
           <w:tab w:val="right" w:leader="dot" w:pos="9056"/>
         </w:tabs>
@@ -1076,7 +1076,7 @@
     </w:p>
     <w:p>
       <w:pPr>
-        <w:pStyle w:val="TOC1"/>
+        <w:pStyle w:val="Verzeichnis1"/>
         <w:tabs>
           <w:tab w:val="right" w:leader="dot" w:pos="9056"/>
         </w:tabs>
@@ -1140,7 +1140,7 @@
     </w:p>
     <w:p>
       <w:pPr>
-        <w:pStyle w:val="TOC1"/>
+        <w:pStyle w:val="Verzeichnis1"/>
         <w:tabs>
           <w:tab w:val="right" w:leader="dot" w:pos="9056"/>
         </w:tabs>
@@ -1227,7 +1227,7 @@
     </w:p>
     <w:p>
       <w:pPr>
-        <w:pStyle w:val="Heading1"/>
+        <w:pStyle w:val="berschrift1"/>
       </w:pPr>
       <w:bookmarkStart w:id="1" w:name="_Toc241824305"/>
       <w:r>
@@ -1237,7 +1237,7 @@
     </w:p>
     <w:p>
       <w:pPr>
-        <w:pStyle w:val="Heading2"/>
+        <w:pStyle w:val="berschrift2"/>
       </w:pPr>
       <w:bookmarkStart w:id="2" w:name="_Toc241824306"/>
       <w:r>
@@ -1254,12 +1254,18 @@
       </w:r>
       <w:r>
         <w:br/>
-        <w:t xml:space="preserve">Ein Spieler kann Hindernisse setzen, setzt das Ziel sowie der Roboter und kann das Spiel starten. </w:t>
-      </w:r>
-    </w:p>
-    <w:p>
-      <w:pPr>
-        <w:pStyle w:val="Heading1"/>
+        <w:t xml:space="preserve">Ein Spieler kann Hindernisse </w:t>
+      </w:r>
+      <w:r>
+        <w:t>setzen, setzt das Ziel sowie den</w:t>
+      </w:r>
+      <w:r>
+        <w:t xml:space="preserve"> Roboter und kann das Spiel starten. </w:t>
+      </w:r>
+    </w:p>
+    <w:p>
+      <w:pPr>
+        <w:pStyle w:val="berschrift1"/>
       </w:pPr>
       <w:bookmarkStart w:id="3" w:name="_Toc241824307"/>
       <w:r>
@@ -1272,7 +1278,7 @@
     </w:p>
     <w:p>
       <w:pPr>
-        <w:pStyle w:val="ListParagraph"/>
+        <w:pStyle w:val="Listenabsatz"/>
         <w:numPr>
           <w:ilvl w:val="0"/>
           <w:numId w:val="2"/>
@@ -1294,13 +1300,14 @@
     </w:p>
     <w:p>
       <w:pPr>
-        <w:pStyle w:val="Heading1"/>
+        <w:pStyle w:val="berschrift1"/>
       </w:pPr>
       <w:r>
         <w:br w:type="column"/>
       </w:r>
       <w:bookmarkStart w:id="4" w:name="_Toc241824308"/>
       <w:r>
+        <w:lastRenderedPageBreak/>
         <w:t>Use Cases</w:t>
       </w:r>
       <w:bookmarkEnd w:id="4"/>
@@ -1312,13 +1319,12 @@
       <w:r>
         <w:rPr>
           <w:noProof/>
-          <w:lang w:val="de-CH" w:eastAsia="de-CH"/>
         </w:rPr>
         <w:drawing>
-          <wp:inline distT="0" distB="0" distL="0" distR="0" wp14:anchorId="1D8FA943" wp14:editId="038EE62E">
-            <wp:extent cx="3616543" cy="3439795"/>
+          <wp:inline distT="0" distB="0" distL="0" distR="0" wp14:anchorId="61A1FA59" wp14:editId="40936E61">
+            <wp:extent cx="3592195" cy="4857627"/>
             <wp:effectExtent l="0" t="0" r="0" b="0"/>
-            <wp:docPr id="3" name="Bild 3" descr="Macintosh HD:Users:ca-za:git:SearchRobot:SearchRobot:doc:Diagramme:UseCase-Diagram.jpg"/>
+            <wp:docPr id="4" name="Bild 4" descr="Macintosh HD:Users:ca-za:git:SearchRobot:SearchRobot:doc:Frontend:Diagramme:UseCase-Diagram.jpg"/>
             <wp:cNvGraphicFramePr>
               <a:graphicFrameLocks xmlns:a="http://schemas.openxmlformats.org/drawingml/2006/main" noChangeAspect="1"/>
             </wp:cNvGraphicFramePr>
@@ -1326,7 +1332,7 @@
               <a:graphicData uri="http://schemas.openxmlformats.org/drawingml/2006/picture">
                 <pic:pic xmlns:pic="http://schemas.openxmlformats.org/drawingml/2006/picture">
                   <pic:nvPicPr>
-                    <pic:cNvPr id="0" name="Picture 2" descr="Macintosh HD:Users:ca-za:git:SearchRobot:SearchRobot:doc:Diagramme:UseCase-Diagram.jpg"/>
+                    <pic:cNvPr id="0" name="Picture 2" descr="Macintosh HD:Users:ca-za:git:SearchRobot:SearchRobot:doc:Frontend:Diagramme:UseCase-Diagram.jpg"/>
                     <pic:cNvPicPr>
                       <a:picLocks noChangeAspect="1" noChangeArrowheads="1"/>
                     </pic:cNvPicPr>
@@ -1339,13 +1345,13 @@
                         </a:ext>
                       </a:extLst>
                     </a:blip>
-                    <a:srcRect l="6181" t="8356" r="35099" b="21170"/>
+                    <a:srcRect l="5960" t="7212" r="35761" b="6972"/>
                     <a:stretch/>
                   </pic:blipFill>
                   <pic:spPr bwMode="auto">
                     <a:xfrm>
                       <a:off x="0" y="0"/>
-                      <a:ext cx="3616543" cy="3439795"/>
+                      <a:ext cx="3592195" cy="4857627"/>
                     </a:xfrm>
                     <a:prstGeom prst="rect">
                       <a:avLst/>
@@ -1355,7 +1361,7 @@
                       <a:noFill/>
                     </a:ln>
                     <a:extLst>
-                      <a:ext uri="{53640926-AAD7-44D8-BBD7-CCE9431645EC}">
+                      <a:ext uri="{53640926-AAD7-44d8-BBD7-CCE9431645EC}">
                         <a14:shadowObscured xmlns:a14="http://schemas.microsoft.com/office/drawing/2010/main"/>
                       </a:ext>
                     </a:extLst>
@@ -1369,7 +1375,7 @@
     </w:p>
     <w:p>
       <w:pPr>
-        <w:pStyle w:val="Heading2"/>
+        <w:pStyle w:val="berschrift2"/>
       </w:pPr>
       <w:bookmarkStart w:id="5" w:name="_Toc241824309"/>
       <w:r>
@@ -1384,7 +1390,7 @@
     </w:p>
     <w:p>
       <w:pPr>
-        <w:pStyle w:val="Heading2"/>
+        <w:pStyle w:val="berschrift2"/>
       </w:pPr>
       <w:bookmarkStart w:id="6" w:name="_Toc241824310"/>
       <w:r>
@@ -1399,7 +1405,7 @@
     </w:p>
     <w:p>
       <w:pPr>
-        <w:pStyle w:val="Heading2"/>
+        <w:pStyle w:val="berschrift2"/>
       </w:pPr>
       <w:bookmarkStart w:id="7" w:name="_Toc241824311"/>
       <w:r>
@@ -1414,7 +1420,7 @@
     </w:p>
     <w:p>
       <w:pPr>
-        <w:pStyle w:val="Heading2"/>
+        <w:pStyle w:val="berschrift2"/>
       </w:pPr>
       <w:bookmarkStart w:id="8" w:name="_Toc241824312"/>
       <w:r>
@@ -1429,7 +1435,7 @@
     </w:p>
     <w:p>
       <w:pPr>
-        <w:pStyle w:val="Heading2"/>
+        <w:pStyle w:val="berschrift2"/>
       </w:pPr>
       <w:r>
         <w:t>Suche abbrechen</w:t>
@@ -1442,10 +1448,11 @@
     </w:p>
     <w:p>
       <w:pPr>
-        <w:pStyle w:val="Heading2"/>
+        <w:pStyle w:val="berschrift2"/>
       </w:pPr>
       <w:bookmarkStart w:id="9" w:name="_Toc241824313"/>
       <w:r>
+        <w:lastRenderedPageBreak/>
         <w:t>Spielfeld löschen</w:t>
       </w:r>
       <w:bookmarkEnd w:id="9"/>
@@ -1457,13 +1464,40 @@
     </w:p>
     <w:p>
       <w:pPr>
-        <w:pStyle w:val="Heading1"/>
+        <w:pStyle w:val="berschrift2"/>
+      </w:pPr>
+      <w:r>
+        <w:t>Spielfeld importieren</w:t>
+      </w:r>
+    </w:p>
+    <w:p>
+      <w:r>
+        <w:t>Das Spielfeld kann anhand eines XML-Files importiert werden.</w:t>
+      </w:r>
+    </w:p>
+    <w:p>
+      <w:pPr>
+        <w:pStyle w:val="berschrift2"/>
+      </w:pPr>
+      <w:r>
+        <w:t>Spielfeld exportieren</w:t>
+      </w:r>
+    </w:p>
+    <w:p>
+      <w:r>
+        <w:t xml:space="preserve">Das Spielfeld wird in ein neu erstelltes XML-File abgespeichert. </w:t>
+      </w:r>
+    </w:p>
+    <w:p>
+      <w:pPr>
+        <w:pStyle w:val="berschrift1"/>
       </w:pPr>
       <w:r>
         <w:br w:type="column"/>
       </w:r>
       <w:bookmarkStart w:id="10" w:name="_Toc241824314"/>
       <w:r>
+        <w:lastRenderedPageBreak/>
         <w:t xml:space="preserve">Use Case UC1: </w:t>
       </w:r>
       <w:r>
@@ -1584,7 +1618,7 @@
     </w:p>
     <w:p>
       <w:pPr>
-        <w:pStyle w:val="Heading1"/>
+        <w:pStyle w:val="berschrift1"/>
       </w:pPr>
       <w:bookmarkStart w:id="11" w:name="_Toc241824315"/>
       <w:r>
@@ -1683,7 +1717,7 @@
     </w:p>
     <w:p>
       <w:pPr>
-        <w:pStyle w:val="Heading1"/>
+        <w:pStyle w:val="berschrift1"/>
       </w:pPr>
       <w:bookmarkStart w:id="12" w:name="_Toc241824316"/>
       <w:r>
@@ -1782,13 +1816,14 @@
     </w:p>
     <w:p>
       <w:pPr>
-        <w:pStyle w:val="Heading1"/>
+        <w:pStyle w:val="berschrift1"/>
       </w:pPr>
       <w:r>
         <w:br w:type="column"/>
       </w:r>
       <w:bookmarkStart w:id="13" w:name="_Toc241824317"/>
       <w:r>
+        <w:lastRenderedPageBreak/>
         <w:t xml:space="preserve">Use Case UC4: </w:t>
       </w:r>
       <w:r>
@@ -1867,73 +1902,89 @@
     <w:p>
       <w:pPr>
         <w:pStyle w:val="Nummerierung"/>
+        <w:numPr>
+          <w:ilvl w:val="0"/>
+          <w:numId w:val="7"/>
+        </w:numPr>
       </w:pPr>
       <w:r>
         <w:t>Der Roboter sucht das Spielfeld nach dem Ziel ab.</w:t>
       </w:r>
-    </w:p>
-    <w:p>
-      <w:pPr>
-        <w:rPr>
-          <w:b/>
-          <w:color w:val="FF0000"/>
-        </w:rPr>
-      </w:pPr>
-      <w:r>
-        <w:rPr>
-          <w:b/>
-          <w:color w:val="FF0000"/>
-        </w:rPr>
-        <w:t xml:space="preserve">Erweiterungen: </w:t>
-      </w:r>
-    </w:p>
-    <w:p>
-      <w:pPr>
-        <w:rPr>
-          <w:color w:val="FF0000"/>
-        </w:rPr>
-      </w:pPr>
-      <w:r>
-        <w:rPr>
-          <w:color w:val="FF0000"/>
-        </w:rPr>
-        <w:t>1.a.</w:t>
-      </w:r>
-      <w:r>
-        <w:rPr>
-          <w:color w:val="FF0000"/>
-        </w:rPr>
-        <w:tab/>
-        <w:t>Nach d</w:t>
-      </w:r>
-      <w:r>
-        <w:rPr>
-          <w:color w:val="FF0000"/>
-        </w:rPr>
-        <w:t xml:space="preserve">em </w:t>
-      </w:r>
-      <w:r>
-        <w:rPr>
-          <w:color w:val="FF0000"/>
-        </w:rPr>
-        <w:t>S</w:t>
-      </w:r>
-      <w:r>
-        <w:rPr>
-          <w:color w:val="FF0000"/>
-        </w:rPr>
-        <w:t xml:space="preserve">tarten kann das Spiel nicht </w:t>
-      </w:r>
-      <w:r>
-        <w:rPr>
-          <w:color w:val="FF0000"/>
-        </w:rPr>
-        <w:t xml:space="preserve">unterbrochen werden. </w:t>
-      </w:r>
-    </w:p>
-    <w:p>
-      <w:pPr>
-        <w:pStyle w:val="Heading1"/>
+      <w:r>
+        <w:t xml:space="preserve"> </w:t>
+      </w:r>
+    </w:p>
+    <w:p>
+      <w:pPr>
+        <w:pStyle w:val="berschrift1"/>
+        <w:rPr>
+          <w:lang w:val="de-CH"/>
+        </w:rPr>
+      </w:pPr>
+      <w:r>
+        <w:rPr>
+          <w:lang w:val="de-CH"/>
+        </w:rPr>
+        <w:t>Use Case UC6: Suche abbrechen</w:t>
+      </w:r>
+    </w:p>
+    <w:p>
+      <w:r>
+        <w:rPr>
+          <w:b/>
+        </w:rPr>
+        <w:t xml:space="preserve">Primärer Akteur: </w:t>
+      </w:r>
+      <w:r>
+        <w:t>Spieler</w:t>
+      </w:r>
+    </w:p>
+    <w:p>
+      <w:r>
+        <w:rPr>
+          <w:b/>
+        </w:rPr>
+        <w:t xml:space="preserve">Voraussetzung: </w:t>
+      </w:r>
+      <w:r>
+        <w:t xml:space="preserve">Der Roboter ist bereits gestartet und auf der Suche nach dem Ziel. </w:t>
+      </w:r>
+    </w:p>
+    <w:p>
+      <w:r>
+        <w:rPr>
+          <w:b/>
+        </w:rPr>
+        <w:t xml:space="preserve">Haupterfolgs Szenario: </w:t>
+      </w:r>
+    </w:p>
+    <w:p>
+      <w:pPr>
+        <w:pStyle w:val="Nummerierung"/>
+        <w:numPr>
+          <w:ilvl w:val="0"/>
+          <w:numId w:val="8"/>
+        </w:numPr>
+      </w:pPr>
+      <w:r>
+        <w:t>Spieler bricht die Suche ab</w:t>
+      </w:r>
+    </w:p>
+    <w:p>
+      <w:pPr>
+        <w:pStyle w:val="Nummerierung"/>
+        <w:numPr>
+          <w:ilvl w:val="0"/>
+          <w:numId w:val="8"/>
+        </w:numPr>
+      </w:pPr>
+      <w:r>
+        <w:t xml:space="preserve">Der Spieler kehrt zum Spielfeldeditor zurück, wo er Hindernisse, Ziel und Roboter editieren kann </w:t>
+      </w:r>
+    </w:p>
+    <w:p>
+      <w:pPr>
+        <w:pStyle w:val="berschrift1"/>
       </w:pPr>
       <w:bookmarkStart w:id="14" w:name="_Toc241824318"/>
       <w:r>
@@ -1961,6 +2012,18 @@
           <w:b/>
         </w:rPr>
         <w:t xml:space="preserve">Haupterfolgs Szenario: </w:t>
+      </w:r>
+    </w:p>
+    <w:p>
+      <w:pPr>
+        <w:pStyle w:val="Nummerierung"/>
+        <w:numPr>
+          <w:ilvl w:val="0"/>
+          <w:numId w:val="9"/>
+        </w:numPr>
+      </w:pPr>
+      <w:r>
+        <w:t xml:space="preserve">Spieler setzt das Spiel zurück. </w:t>
       </w:r>
     </w:p>
     <w:p>
@@ -1972,7 +2035,49 @@
         </w:numPr>
       </w:pPr>
       <w:r>
-        <w:t xml:space="preserve">Spieler setzt das Spiel zurück. </w:t>
+        <w:t>Das Spielfeld ist leer, d.h. a</w:t>
+      </w:r>
+      <w:r>
+        <w:t xml:space="preserve">lle Hindernisse, </w:t>
+      </w:r>
+      <w:r>
+        <w:t xml:space="preserve">der </w:t>
+      </w:r>
+      <w:r>
+        <w:t>R</w:t>
+      </w:r>
+      <w:r>
+        <w:t>oboter und das Ziel wurden entfernt.</w:t>
+      </w:r>
+      <w:r>
+        <w:t xml:space="preserve"> </w:t>
+      </w:r>
+    </w:p>
+    <w:p>
+      <w:pPr>
+        <w:pStyle w:val="berschrift1"/>
+      </w:pPr>
+      <w:r>
+        <w:t>Use Case UC6: Spielfeld importieren</w:t>
+      </w:r>
+    </w:p>
+    <w:p>
+      <w:r>
+        <w:rPr>
+          <w:b/>
+        </w:rPr>
+        <w:t xml:space="preserve">Primärer Akteur: </w:t>
+      </w:r>
+      <w:r>
+        <w:t xml:space="preserve">Spieler </w:t>
+      </w:r>
+    </w:p>
+    <w:p>
+      <w:r>
+        <w:rPr>
+          <w:b/>
+        </w:rPr>
+        <w:t xml:space="preserve">Haupterfolgs Szenario: </w:t>
       </w:r>
     </w:p>
     <w:p>
@@ -1980,67 +2085,11 @@
         <w:pStyle w:val="Nummerierung"/>
         <w:numPr>
           <w:ilvl w:val="0"/>
-          <w:numId w:val="7"/>
+          <w:numId w:val="10"/>
         </w:numPr>
       </w:pPr>
       <w:r>
-        <w:t>Das Spielfeld ist leer, d.h. a</w:t>
-      </w:r>
-      <w:r>
-        <w:t xml:space="preserve">lle Hindernisse, </w:t>
-      </w:r>
-      <w:r>
-        <w:t xml:space="preserve">der </w:t>
-      </w:r>
-      <w:r>
-        <w:t>R</w:t>
-      </w:r>
-      <w:r>
-        <w:t>oboter und das Ziel wurden entfernt.</w:t>
-      </w:r>
-    </w:p>
-    <w:p>
-      <w:pPr>
-        <w:pStyle w:val="Heading1"/>
-        <w:rPr>
-          <w:lang w:val="de-CH"/>
-        </w:rPr>
-      </w:pPr>
-      <w:r>
-        <w:rPr>
-          <w:lang w:val="de-CH"/>
-        </w:rPr>
-        <w:t>Use Case UC6: Suche abbrechen</w:t>
-      </w:r>
-    </w:p>
-    <w:p>
-      <w:r>
-        <w:rPr>
-          <w:b/>
-        </w:rPr>
-        <w:t xml:space="preserve">Primärer Akteur: </w:t>
-      </w:r>
-      <w:r>
-        <w:t>Spieler</w:t>
-      </w:r>
-    </w:p>
-    <w:p>
-      <w:r>
-        <w:rPr>
-          <w:b/>
-        </w:rPr>
-        <w:t xml:space="preserve">Voraussetzung: </w:t>
-      </w:r>
-      <w:r>
-        <w:t xml:space="preserve">Der Roboter ist bereits gestartet und auf der Suche nach dem Ziel. </w:t>
-      </w:r>
-    </w:p>
-    <w:p>
-      <w:r>
-        <w:rPr>
-          <w:b/>
-        </w:rPr>
-        <w:t xml:space="preserve">Haupterfolgs Szenario: </w:t>
+        <w:t>Spieler wählt Import</w:t>
       </w:r>
     </w:p>
     <w:p>
@@ -2048,11 +2097,11 @@
         <w:pStyle w:val="Nummerierung"/>
         <w:numPr>
           <w:ilvl w:val="0"/>
-          <w:numId w:val="8"/>
+          <w:numId w:val="10"/>
         </w:numPr>
       </w:pPr>
       <w:r>
-        <w:t>Spieler bricht die Suche ab</w:t>
+        <w:t>Spieler wählt XML-File aus</w:t>
       </w:r>
     </w:p>
     <w:p>
@@ -2060,23 +2109,65 @@
         <w:pStyle w:val="Nummerierung"/>
         <w:numPr>
           <w:ilvl w:val="0"/>
-          <w:numId w:val="8"/>
+          <w:numId w:val="10"/>
         </w:numPr>
       </w:pPr>
       <w:r>
-        <w:t xml:space="preserve">Der Spieler kehrt zum Spielfeldeditor zurück, wo er </w:t>
-      </w:r>
-      <w:r>
-        <w:t xml:space="preserve">Hindernisse, Ziel und </w:t>
-      </w:r>
-      <w:r>
-        <w:t xml:space="preserve">Roboter </w:t>
-      </w:r>
-      <w:r>
-        <w:t>editieren</w:t>
-      </w:r>
-      <w:r>
-        <w:t xml:space="preserve"> kann </w:t>
+        <w:t>Spielfeld wird importiert</w:t>
+      </w:r>
+    </w:p>
+    <w:p>
+      <w:pPr>
+        <w:rPr>
+          <w:b/>
+        </w:rPr>
+      </w:pPr>
+      <w:r>
+        <w:rPr>
+          <w:b/>
+        </w:rPr>
+        <w:t>Erweiterungen</w:t>
+      </w:r>
+    </w:p>
+    <w:p>
+      <w:r>
+        <w:t xml:space="preserve">3.a. Ist das XML-File ungültig oder falsch strukturiert wird der Import abgebrochen. </w:t>
+      </w:r>
+    </w:p>
+    <w:p>
+      <w:pPr>
+        <w:pStyle w:val="berschrift1"/>
+      </w:pPr>
+      <w:r>
+        <w:br w:type="column"/>
+      </w:r>
+      <w:r>
+        <w:lastRenderedPageBreak/>
+        <w:t>Use Case UC7: Spielfeld exportieren</w:t>
+      </w:r>
+    </w:p>
+    <w:p>
+      <w:r>
+        <w:rPr>
+          <w:b/>
+        </w:rPr>
+        <w:t xml:space="preserve">Primärer Akteur: </w:t>
+      </w:r>
+      <w:r>
+        <w:t xml:space="preserve">Spieler </w:t>
+      </w:r>
+    </w:p>
+    <w:p>
+      <w:pPr>
+        <w:rPr>
+          <w:b/>
+        </w:rPr>
+      </w:pPr>
+      <w:r>
+        <w:rPr>
+          <w:b/>
+        </w:rPr>
+        <w:t xml:space="preserve">Haupterfolgs Szenario: </w:t>
       </w:r>
     </w:p>
     <w:p>
@@ -2084,9 +2175,50 @@
         <w:pStyle w:val="Nummerierung"/>
         <w:numPr>
           <w:ilvl w:val="0"/>
-          <w:numId w:val="0"/>
+          <w:numId w:val="11"/>
         </w:numPr>
       </w:pPr>
+      <w:r>
+        <w:t>Spieler wählt Export</w:t>
+      </w:r>
+    </w:p>
+    <w:p>
+      <w:pPr>
+        <w:pStyle w:val="Nummerierung"/>
+        <w:numPr>
+          <w:ilvl w:val="0"/>
+          <w:numId w:val="11"/>
+        </w:numPr>
+      </w:pPr>
+      <w:r>
+        <w:t>Spieler wählt Speicherort</w:t>
+      </w:r>
+    </w:p>
+    <w:p>
+      <w:pPr>
+        <w:pStyle w:val="Nummerierung"/>
+        <w:numPr>
+          <w:ilvl w:val="0"/>
+          <w:numId w:val="11"/>
+        </w:numPr>
+      </w:pPr>
+      <w:r>
+        <w:t>Spieler gibt Dateinamen ein</w:t>
+      </w:r>
+    </w:p>
+    <w:p>
+      <w:pPr>
+        <w:pStyle w:val="Nummerierung"/>
+        <w:numPr>
+          <w:ilvl w:val="0"/>
+          <w:numId w:val="11"/>
+        </w:numPr>
+      </w:pPr>
+      <w:r>
+        <w:t>XML-File wird erstellt</w:t>
+      </w:r>
+      <w:bookmarkStart w:id="15" w:name="_GoBack"/>
+      <w:bookmarkEnd w:id="15"/>
     </w:p>
     <w:p/>
     <w:sectPr>
@@ -2103,7 +2235,7 @@
 </file>
 
 <file path=word/endnotes.xml><?xml version="1.0" encoding="utf-8"?>
-<w:endnotes xmlns:wpc="http://schemas.microsoft.com/office/word/2010/wordprocessingCanvas" xmlns:mc="http://schemas.openxmlformats.org/markup-compatibility/2006" xmlns:o="urn:schemas-microsoft-com:office:office" xmlns:r="http://schemas.openxmlformats.org/officeDocument/2006/relationships" xmlns:m="http://schemas.openxmlformats.org/officeDocument/2006/math" xmlns:v="urn:schemas-microsoft-com:vml" xmlns:wp14="http://schemas.microsoft.com/office/word/2010/wordprocessingDrawing" xmlns:wp="http://schemas.openxmlformats.org/drawingml/2006/wordprocessingDrawing" xmlns:w10="urn:schemas-microsoft-com:office:word" xmlns:w="http://schemas.openxmlformats.org/wordprocessingml/2006/main" xmlns:w14="http://schemas.microsoft.com/office/word/2010/wordml" xmlns:wpg="http://schemas.microsoft.com/office/word/2010/wordprocessingGroup" xmlns:wpi="http://schemas.microsoft.com/office/word/2010/wordprocessingInk" xmlns:wne="http://schemas.microsoft.com/office/word/2006/wordml" xmlns:wps="http://schemas.microsoft.com/office/word/2010/wordprocessingShape" mc:Ignorable="w14 wp14">
+<w:endnotes xmlns:wpc="http://schemas.microsoft.com/office/word/2010/wordprocessingCanvas" xmlns:mo="http://schemas.microsoft.com/office/mac/office/2008/main" xmlns:mc="http://schemas.openxmlformats.org/markup-compatibility/2006" xmlns:mv="urn:schemas-microsoft-com:mac:vml" xmlns:o="urn:schemas-microsoft-com:office:office" xmlns:r="http://schemas.openxmlformats.org/officeDocument/2006/relationships" xmlns:m="http://schemas.openxmlformats.org/officeDocument/2006/math" xmlns:v="urn:schemas-microsoft-com:vml" xmlns:wp14="http://schemas.microsoft.com/office/word/2010/wordprocessingDrawing" xmlns:wp="http://schemas.openxmlformats.org/drawingml/2006/wordprocessingDrawing" xmlns:w10="urn:schemas-microsoft-com:office:word" xmlns:w="http://schemas.openxmlformats.org/wordprocessingml/2006/main" xmlns:w14="http://schemas.microsoft.com/office/word/2010/wordml" xmlns:wpg="http://schemas.microsoft.com/office/word/2010/wordprocessingGroup" xmlns:wpi="http://schemas.microsoft.com/office/word/2010/wordprocessingInk" xmlns:wne="http://schemas.microsoft.com/office/word/2006/wordml" xmlns:wps="http://schemas.microsoft.com/office/word/2010/wordprocessingShape" mc:Ignorable="w14 wp14">
   <w:endnote w:type="separator" w:id="-1">
     <w:p>
       <w:r>
@@ -2122,37 +2254,37 @@
 </file>
 
 <file path=word/footer1.xml><?xml version="1.0" encoding="utf-8"?>
-<w:ftr xmlns:wpc="http://schemas.microsoft.com/office/word/2010/wordprocessingCanvas" xmlns:mc="http://schemas.openxmlformats.org/markup-compatibility/2006" xmlns:o="urn:schemas-microsoft-com:office:office" xmlns:r="http://schemas.openxmlformats.org/officeDocument/2006/relationships" xmlns:m="http://schemas.openxmlformats.org/officeDocument/2006/math" xmlns:v="urn:schemas-microsoft-com:vml" xmlns:wp14="http://schemas.microsoft.com/office/word/2010/wordprocessingDrawing" xmlns:wp="http://schemas.openxmlformats.org/drawingml/2006/wordprocessingDrawing" xmlns:w10="urn:schemas-microsoft-com:office:word" xmlns:w="http://schemas.openxmlformats.org/wordprocessingml/2006/main" xmlns:w14="http://schemas.microsoft.com/office/word/2010/wordml" xmlns:wpg="http://schemas.microsoft.com/office/word/2010/wordprocessingGroup" xmlns:wpi="http://schemas.microsoft.com/office/word/2010/wordprocessingInk" xmlns:wne="http://schemas.microsoft.com/office/word/2006/wordml" xmlns:wps="http://schemas.microsoft.com/office/word/2010/wordprocessingShape" mc:Ignorable="w14 wp14">
+<w:ftr xmlns:wpc="http://schemas.microsoft.com/office/word/2010/wordprocessingCanvas" xmlns:mo="http://schemas.microsoft.com/office/mac/office/2008/main" xmlns:mc="http://schemas.openxmlformats.org/markup-compatibility/2006" xmlns:mv="urn:schemas-microsoft-com:mac:vml" xmlns:o="urn:schemas-microsoft-com:office:office" xmlns:r="http://schemas.openxmlformats.org/officeDocument/2006/relationships" xmlns:m="http://schemas.openxmlformats.org/officeDocument/2006/math" xmlns:v="urn:schemas-microsoft-com:vml" xmlns:wp14="http://schemas.microsoft.com/office/word/2010/wordprocessingDrawing" xmlns:wp="http://schemas.openxmlformats.org/drawingml/2006/wordprocessingDrawing" xmlns:w10="urn:schemas-microsoft-com:office:word" xmlns:w="http://schemas.openxmlformats.org/wordprocessingml/2006/main" xmlns:w14="http://schemas.microsoft.com/office/word/2010/wordml" xmlns:wpg="http://schemas.microsoft.com/office/word/2010/wordprocessingGroup" xmlns:wpi="http://schemas.microsoft.com/office/word/2010/wordprocessingInk" xmlns:wne="http://schemas.microsoft.com/office/word/2006/wordml" xmlns:wps="http://schemas.microsoft.com/office/word/2010/wordprocessingShape" mc:Ignorable="w14 wp14">
   <w:p>
     <w:pPr>
-      <w:pStyle w:val="Footer"/>
+      <w:pStyle w:val="Fuzeile"/>
       <w:framePr w:wrap="around" w:vAnchor="text" w:hAnchor="margin" w:xAlign="right" w:y="1"/>
       <w:rPr>
-        <w:rStyle w:val="PageNumber"/>
+        <w:rStyle w:val="Seitenzahl"/>
       </w:rPr>
     </w:pPr>
     <w:r>
       <w:rPr>
-        <w:rStyle w:val="PageNumber"/>
+        <w:rStyle w:val="Seitenzahl"/>
       </w:rPr>
       <w:fldChar w:fldCharType="begin"/>
     </w:r>
     <w:r>
       <w:rPr>
-        <w:rStyle w:val="PageNumber"/>
+        <w:rStyle w:val="Seitenzahl"/>
       </w:rPr>
       <w:instrText xml:space="preserve">PAGE  </w:instrText>
     </w:r>
     <w:r>
       <w:rPr>
-        <w:rStyle w:val="PageNumber"/>
+        <w:rStyle w:val="Seitenzahl"/>
       </w:rPr>
       <w:fldChar w:fldCharType="end"/>
     </w:r>
   </w:p>
   <w:p>
     <w:pPr>
-      <w:pStyle w:val="Footer"/>
+      <w:pStyle w:val="Fuzeile"/>
       <w:ind w:right="360"/>
     </w:pPr>
   </w:p>
@@ -2160,50 +2292,50 @@
 </file>
 
 <file path=word/footer2.xml><?xml version="1.0" encoding="utf-8"?>
-<w:ftr xmlns:wpc="http://schemas.microsoft.com/office/word/2010/wordprocessingCanvas" xmlns:mc="http://schemas.openxmlformats.org/markup-compatibility/2006" xmlns:o="urn:schemas-microsoft-com:office:office" xmlns:r="http://schemas.openxmlformats.org/officeDocument/2006/relationships" xmlns:m="http://schemas.openxmlformats.org/officeDocument/2006/math" xmlns:v="urn:schemas-microsoft-com:vml" xmlns:wp14="http://schemas.microsoft.com/office/word/2010/wordprocessingDrawing" xmlns:wp="http://schemas.openxmlformats.org/drawingml/2006/wordprocessingDrawing" xmlns:w10="urn:schemas-microsoft-com:office:word" xmlns:w="http://schemas.openxmlformats.org/wordprocessingml/2006/main" xmlns:w14="http://schemas.microsoft.com/office/word/2010/wordml" xmlns:wpg="http://schemas.microsoft.com/office/word/2010/wordprocessingGroup" xmlns:wpi="http://schemas.microsoft.com/office/word/2010/wordprocessingInk" xmlns:wne="http://schemas.microsoft.com/office/word/2006/wordml" xmlns:wps="http://schemas.microsoft.com/office/word/2010/wordprocessingShape" mc:Ignorable="w14 wp14">
+<w:ftr xmlns:wpc="http://schemas.microsoft.com/office/word/2010/wordprocessingCanvas" xmlns:mo="http://schemas.microsoft.com/office/mac/office/2008/main" xmlns:mc="http://schemas.openxmlformats.org/markup-compatibility/2006" xmlns:mv="urn:schemas-microsoft-com:mac:vml" xmlns:o="urn:schemas-microsoft-com:office:office" xmlns:r="http://schemas.openxmlformats.org/officeDocument/2006/relationships" xmlns:m="http://schemas.openxmlformats.org/officeDocument/2006/math" xmlns:v="urn:schemas-microsoft-com:vml" xmlns:wp14="http://schemas.microsoft.com/office/word/2010/wordprocessingDrawing" xmlns:wp="http://schemas.openxmlformats.org/drawingml/2006/wordprocessingDrawing" xmlns:w10="urn:schemas-microsoft-com:office:word" xmlns:w="http://schemas.openxmlformats.org/wordprocessingml/2006/main" xmlns:w14="http://schemas.microsoft.com/office/word/2010/wordml" xmlns:wpg="http://schemas.microsoft.com/office/word/2010/wordprocessingGroup" xmlns:wpi="http://schemas.microsoft.com/office/word/2010/wordprocessingInk" xmlns:wne="http://schemas.microsoft.com/office/word/2006/wordml" xmlns:wps="http://schemas.microsoft.com/office/word/2010/wordprocessingShape" mc:Ignorable="w14 wp14">
   <w:p>
     <w:pPr>
-      <w:pStyle w:val="Footer"/>
+      <w:pStyle w:val="Fuzeile"/>
       <w:framePr w:wrap="around" w:vAnchor="text" w:hAnchor="margin" w:xAlign="right" w:y="1"/>
       <w:rPr>
-        <w:rStyle w:val="PageNumber"/>
+        <w:rStyle w:val="Seitenzahl"/>
       </w:rPr>
     </w:pPr>
     <w:r>
       <w:rPr>
-        <w:rStyle w:val="PageNumber"/>
+        <w:rStyle w:val="Seitenzahl"/>
       </w:rPr>
       <w:fldChar w:fldCharType="begin"/>
     </w:r>
     <w:r>
       <w:rPr>
-        <w:rStyle w:val="PageNumber"/>
+        <w:rStyle w:val="Seitenzahl"/>
       </w:rPr>
       <w:instrText xml:space="preserve">PAGE  </w:instrText>
     </w:r>
     <w:r>
       <w:rPr>
-        <w:rStyle w:val="PageNumber"/>
+        <w:rStyle w:val="Seitenzahl"/>
       </w:rPr>
       <w:fldChar w:fldCharType="separate"/>
     </w:r>
     <w:r>
       <w:rPr>
-        <w:rStyle w:val="PageNumber"/>
+        <w:rStyle w:val="Seitenzahl"/>
         <w:noProof/>
       </w:rPr>
-      <w:t>6</w:t>
+      <w:t>8</w:t>
     </w:r>
     <w:r>
       <w:rPr>
-        <w:rStyle w:val="PageNumber"/>
+        <w:rStyle w:val="Seitenzahl"/>
       </w:rPr>
       <w:fldChar w:fldCharType="end"/>
     </w:r>
   </w:p>
   <w:p>
     <w:pPr>
-      <w:pStyle w:val="Footer"/>
+      <w:pStyle w:val="Fuzeile"/>
       <w:ind w:right="360"/>
       <w:rPr>
         <w:lang w:val="fr-CH"/>
@@ -2230,7 +2362,7 @@
   </w:p>
   <w:p>
     <w:pPr>
-      <w:pStyle w:val="Footer"/>
+      <w:pStyle w:val="Fuzeile"/>
       <w:ind w:right="360"/>
       <w:rPr>
         <w:lang w:val="fr-CH"/>
@@ -2247,7 +2379,7 @@
 </file>
 
 <file path=word/footnotes.xml><?xml version="1.0" encoding="utf-8"?>
-<w:footnotes xmlns:wpc="http://schemas.microsoft.com/office/word/2010/wordprocessingCanvas" xmlns:mc="http://schemas.openxmlformats.org/markup-compatibility/2006" xmlns:o="urn:schemas-microsoft-com:office:office" xmlns:r="http://schemas.openxmlformats.org/officeDocument/2006/relationships" xmlns:m="http://schemas.openxmlformats.org/officeDocument/2006/math" xmlns:v="urn:schemas-microsoft-com:vml" xmlns:wp14="http://schemas.microsoft.com/office/word/2010/wordprocessingDrawing" xmlns:wp="http://schemas.openxmlformats.org/drawingml/2006/wordprocessingDrawing" xmlns:w10="urn:schemas-microsoft-com:office:word" xmlns:w="http://schemas.openxmlformats.org/wordprocessingml/2006/main" xmlns:w14="http://schemas.microsoft.com/office/word/2010/wordml" xmlns:wpg="http://schemas.microsoft.com/office/word/2010/wordprocessingGroup" xmlns:wpi="http://schemas.microsoft.com/office/word/2010/wordprocessingInk" xmlns:wne="http://schemas.microsoft.com/office/word/2006/wordml" xmlns:wps="http://schemas.microsoft.com/office/word/2010/wordprocessingShape" mc:Ignorable="w14 wp14">
+<w:footnotes xmlns:wpc="http://schemas.microsoft.com/office/word/2010/wordprocessingCanvas" xmlns:mo="http://schemas.microsoft.com/office/mac/office/2008/main" xmlns:mc="http://schemas.openxmlformats.org/markup-compatibility/2006" xmlns:mv="urn:schemas-microsoft-com:mac:vml" xmlns:o="urn:schemas-microsoft-com:office:office" xmlns:r="http://schemas.openxmlformats.org/officeDocument/2006/relationships" xmlns:m="http://schemas.openxmlformats.org/officeDocument/2006/math" xmlns:v="urn:schemas-microsoft-com:vml" xmlns:wp14="http://schemas.microsoft.com/office/word/2010/wordprocessingDrawing" xmlns:wp="http://schemas.openxmlformats.org/drawingml/2006/wordprocessingDrawing" xmlns:w10="urn:schemas-microsoft-com:office:word" xmlns:w="http://schemas.openxmlformats.org/wordprocessingml/2006/main" xmlns:w14="http://schemas.microsoft.com/office/word/2010/wordml" xmlns:wpg="http://schemas.microsoft.com/office/word/2010/wordprocessingGroup" xmlns:wpi="http://schemas.microsoft.com/office/word/2010/wordprocessingInk" xmlns:wne="http://schemas.microsoft.com/office/word/2006/wordml" xmlns:wps="http://schemas.microsoft.com/office/word/2010/wordprocessingShape" mc:Ignorable="w14 wp14">
   <w:footnote w:type="separator" w:id="-1">
     <w:p>
       <w:r>
@@ -2266,10 +2398,10 @@
 </file>
 
 <file path=word/header1.xml><?xml version="1.0" encoding="utf-8"?>
-<w:hdr xmlns:wpc="http://schemas.microsoft.com/office/word/2010/wordprocessingCanvas" xmlns:mc="http://schemas.openxmlformats.org/markup-compatibility/2006" xmlns:o="urn:schemas-microsoft-com:office:office" xmlns:r="http://schemas.openxmlformats.org/officeDocument/2006/relationships" xmlns:m="http://schemas.openxmlformats.org/officeDocument/2006/math" xmlns:v="urn:schemas-microsoft-com:vml" xmlns:wp14="http://schemas.microsoft.com/office/word/2010/wordprocessingDrawing" xmlns:wp="http://schemas.openxmlformats.org/drawingml/2006/wordprocessingDrawing" xmlns:w10="urn:schemas-microsoft-com:office:word" xmlns:w="http://schemas.openxmlformats.org/wordprocessingml/2006/main" xmlns:w14="http://schemas.microsoft.com/office/word/2010/wordml" xmlns:wpg="http://schemas.microsoft.com/office/word/2010/wordprocessingGroup" xmlns:wpi="http://schemas.microsoft.com/office/word/2010/wordprocessingInk" xmlns:wne="http://schemas.microsoft.com/office/word/2006/wordml" xmlns:wps="http://schemas.microsoft.com/office/word/2010/wordprocessingShape" mc:Ignorable="w14 wp14">
+<w:hdr xmlns:wpc="http://schemas.microsoft.com/office/word/2010/wordprocessingCanvas" xmlns:mo="http://schemas.microsoft.com/office/mac/office/2008/main" xmlns:mc="http://schemas.openxmlformats.org/markup-compatibility/2006" xmlns:mv="urn:schemas-microsoft-com:mac:vml" xmlns:o="urn:schemas-microsoft-com:office:office" xmlns:r="http://schemas.openxmlformats.org/officeDocument/2006/relationships" xmlns:m="http://schemas.openxmlformats.org/officeDocument/2006/math" xmlns:v="urn:schemas-microsoft-com:vml" xmlns:wp14="http://schemas.microsoft.com/office/word/2010/wordprocessingDrawing" xmlns:wp="http://schemas.openxmlformats.org/drawingml/2006/wordprocessingDrawing" xmlns:w10="urn:schemas-microsoft-com:office:word" xmlns:w="http://schemas.openxmlformats.org/wordprocessingml/2006/main" xmlns:w14="http://schemas.microsoft.com/office/word/2010/wordml" xmlns:wpg="http://schemas.microsoft.com/office/word/2010/wordprocessingGroup" xmlns:wpi="http://schemas.microsoft.com/office/word/2010/wordprocessingInk" xmlns:wne="http://schemas.microsoft.com/office/word/2006/wordml" xmlns:wps="http://schemas.microsoft.com/office/word/2010/wordprocessingShape" mc:Ignorable="w14 wp14">
   <w:p>
     <w:pPr>
-      <w:pStyle w:val="Header"/>
+      <w:pStyle w:val="Kopfzeile"/>
     </w:pPr>
     <w:r>
       <w:t>Projekt 1</w:t>
@@ -2286,7 +2418,7 @@
 </file>
 
 <file path=word/numbering.xml><?xml version="1.0" encoding="utf-8"?>
-<w:numbering xmlns:wpc="http://schemas.microsoft.com/office/word/2010/wordprocessingCanvas" xmlns:mc="http://schemas.openxmlformats.org/markup-compatibility/2006" xmlns:o="urn:schemas-microsoft-com:office:office" xmlns:r="http://schemas.openxmlformats.org/officeDocument/2006/relationships" xmlns:m="http://schemas.openxmlformats.org/officeDocument/2006/math" xmlns:v="urn:schemas-microsoft-com:vml" xmlns:wp14="http://schemas.microsoft.com/office/word/2010/wordprocessingDrawing" xmlns:wp="http://schemas.openxmlformats.org/drawingml/2006/wordprocessingDrawing" xmlns:w10="urn:schemas-microsoft-com:office:word" xmlns:w="http://schemas.openxmlformats.org/wordprocessingml/2006/main" xmlns:w14="http://schemas.microsoft.com/office/word/2010/wordml" xmlns:wpg="http://schemas.microsoft.com/office/word/2010/wordprocessingGroup" xmlns:wpi="http://schemas.microsoft.com/office/word/2010/wordprocessingInk" xmlns:wne="http://schemas.microsoft.com/office/word/2006/wordml" xmlns:wps="http://schemas.microsoft.com/office/word/2010/wordprocessingShape" mc:Ignorable="w14 wp14">
+<w:numbering xmlns:wpc="http://schemas.microsoft.com/office/word/2010/wordprocessingCanvas" xmlns:mo="http://schemas.microsoft.com/office/mac/office/2008/main" xmlns:mc="http://schemas.openxmlformats.org/markup-compatibility/2006" xmlns:mv="urn:schemas-microsoft-com:mac:vml" xmlns:o="urn:schemas-microsoft-com:office:office" xmlns:r="http://schemas.openxmlformats.org/officeDocument/2006/relationships" xmlns:m="http://schemas.openxmlformats.org/officeDocument/2006/math" xmlns:v="urn:schemas-microsoft-com:vml" xmlns:wp14="http://schemas.microsoft.com/office/word/2010/wordprocessingDrawing" xmlns:wp="http://schemas.openxmlformats.org/drawingml/2006/wordprocessingDrawing" xmlns:w10="urn:schemas-microsoft-com:office:word" xmlns:w="http://schemas.openxmlformats.org/wordprocessingml/2006/main" xmlns:w14="http://schemas.microsoft.com/office/word/2010/wordml" xmlns:wpg="http://schemas.microsoft.com/office/word/2010/wordprocessingGroup" xmlns:wpi="http://schemas.microsoft.com/office/word/2010/wordprocessingInk" xmlns:wne="http://schemas.microsoft.com/office/word/2006/wordml" xmlns:wps="http://schemas.microsoft.com/office/word/2010/wordprocessingShape" mc:Ignorable="w14 wp14">
   <w:abstractNum w:abstractNumId="0">
     <w:nsid w:val="328B3312"/>
     <w:multiLevelType w:val="hybridMultilevel"/>
@@ -2722,6 +2854,24 @@
   <w:num w:numId="8">
     <w:abstractNumId w:val="0"/>
   </w:num>
+  <w:num w:numId="9">
+    <w:abstractNumId w:val="2"/>
+    <w:lvlOverride w:ilvl="0">
+      <w:startOverride w:val="1"/>
+    </w:lvlOverride>
+  </w:num>
+  <w:num w:numId="10">
+    <w:abstractNumId w:val="2"/>
+    <w:lvlOverride w:ilvl="0">
+      <w:startOverride w:val="1"/>
+    </w:lvlOverride>
+  </w:num>
+  <w:num w:numId="11">
+    <w:abstractNumId w:val="2"/>
+    <w:lvlOverride w:ilvl="0">
+      <w:startOverride w:val="1"/>
+    </w:lvlOverride>
+  </w:num>
 </w:numbering>
 </file>
 
@@ -2738,7 +2888,7 @@
     </w:rPrDefault>
     <w:pPrDefault/>
   </w:docDefaults>
-  <w:latentStyles w:defLockedState="0" w:defUIPriority="99" w:defSemiHidden="1" w:defUnhideWhenUsed="1" w:defQFormat="0" w:count="267">
+  <w:latentStyles w:defLockedState="0" w:defUIPriority="99" w:defSemiHidden="1" w:defUnhideWhenUsed="1" w:defQFormat="0" w:count="276">
     <w:lsdException w:name="Normal" w:semiHidden="0" w:uiPriority="0" w:unhideWhenUsed="0" w:qFormat="1"/>
     <w:lsdException w:name="heading 1" w:semiHidden="0" w:uiPriority="9" w:unhideWhenUsed="0" w:qFormat="1"/>
     <w:lsdException w:name="heading 2" w:uiPriority="9" w:qFormat="1"/>
@@ -2877,7 +3027,7 @@
     <w:lsdException w:name="Bibliography" w:uiPriority="37"/>
     <w:lsdException w:name="TOC Heading" w:uiPriority="39" w:qFormat="1"/>
   </w:latentStyles>
-  <w:style w:type="paragraph" w:default="1" w:styleId="Normal">
+  <w:style w:type="paragraph" w:default="1" w:styleId="Standard">
     <w:name w:val="Normal"/>
     <w:qFormat/>
     <w:rsid w:val="00257FD2"/>
@@ -2885,11 +3035,11 @@
       <w:rFonts w:ascii="Century Gothic" w:hAnsi="Century Gothic"/>
     </w:rPr>
   </w:style>
-  <w:style w:type="paragraph" w:styleId="Heading1">
+  <w:style w:type="paragraph" w:styleId="berschrift1">
     <w:name w:val="heading 1"/>
-    <w:basedOn w:val="Normal"/>
-    <w:next w:val="Normal"/>
-    <w:link w:val="Heading1Char"/>
+    <w:basedOn w:val="Standard"/>
+    <w:next w:val="Standard"/>
+    <w:link w:val="berschrift1Zeichen"/>
     <w:uiPriority w:val="9"/>
     <w:qFormat/>
     <w:rsid w:val="00257FD2"/>
@@ -2907,11 +3057,11 @@
       <w:szCs w:val="32"/>
     </w:rPr>
   </w:style>
-  <w:style w:type="paragraph" w:styleId="Heading2">
+  <w:style w:type="paragraph" w:styleId="berschrift2">
     <w:name w:val="heading 2"/>
-    <w:basedOn w:val="Heading1"/>
-    <w:next w:val="Normal"/>
-    <w:link w:val="Heading2Char"/>
+    <w:basedOn w:val="berschrift1"/>
+    <w:next w:val="Standard"/>
+    <w:link w:val="berschrift2Zeichen"/>
     <w:uiPriority w:val="9"/>
     <w:unhideWhenUsed/>
     <w:qFormat/>
@@ -2926,11 +3076,11 @@
       <w:szCs w:val="26"/>
     </w:rPr>
   </w:style>
-  <w:style w:type="paragraph" w:styleId="Heading3">
+  <w:style w:type="paragraph" w:styleId="berschrift3">
     <w:name w:val="heading 3"/>
-    <w:basedOn w:val="Normal"/>
-    <w:next w:val="Normal"/>
-    <w:link w:val="Heading3Char"/>
+    <w:basedOn w:val="Standard"/>
+    <w:next w:val="Standard"/>
+    <w:link w:val="berschrift3Zeichen"/>
     <w:uiPriority w:val="9"/>
     <w:unhideWhenUsed/>
     <w:qFormat/>
@@ -2947,13 +3097,13 @@
       <w:bCs/>
     </w:rPr>
   </w:style>
-  <w:style w:type="character" w:default="1" w:styleId="DefaultParagraphFont">
+  <w:style w:type="character" w:default="1" w:styleId="Absatzstandardschriftart">
     <w:name w:val="Default Paragraph Font"/>
     <w:uiPriority w:val="1"/>
     <w:semiHidden/>
     <w:unhideWhenUsed/>
   </w:style>
-  <w:style w:type="table" w:default="1" w:styleId="TableNormal">
+  <w:style w:type="table" w:default="1" w:styleId="NormaleTabelle">
     <w:name w:val="Normal Table"/>
     <w:uiPriority w:val="99"/>
     <w:semiHidden/>
@@ -2968,16 +3118,16 @@
       </w:tblCellMar>
     </w:tblPr>
   </w:style>
-  <w:style w:type="numbering" w:default="1" w:styleId="NoList">
+  <w:style w:type="numbering" w:default="1" w:styleId="KeineListe">
     <w:name w:val="No List"/>
     <w:uiPriority w:val="99"/>
     <w:semiHidden/>
     <w:unhideWhenUsed/>
   </w:style>
-  <w:style w:type="character" w:customStyle="1" w:styleId="Heading1Char">
-    <w:name w:val="Heading 1 Char"/>
-    <w:basedOn w:val="DefaultParagraphFont"/>
-    <w:link w:val="Heading1"/>
+  <w:style w:type="character" w:customStyle="1" w:styleId="berschrift1Zeichen">
+    <w:name w:val="Überschrift 1 Zeichen"/>
+    <w:basedOn w:val="Absatzstandardschriftart"/>
+    <w:link w:val="berschrift1"/>
     <w:uiPriority w:val="9"/>
     <w:rsid w:val="00257FD2"/>
     <w:rPr>
@@ -2988,10 +3138,10 @@
       <w:szCs w:val="32"/>
     </w:rPr>
   </w:style>
-  <w:style w:type="character" w:customStyle="1" w:styleId="Heading2Char">
-    <w:name w:val="Heading 2 Char"/>
-    <w:basedOn w:val="DefaultParagraphFont"/>
-    <w:link w:val="Heading2"/>
+  <w:style w:type="character" w:customStyle="1" w:styleId="berschrift2Zeichen">
+    <w:name w:val="Überschrift 2 Zeichen"/>
+    <w:basedOn w:val="Absatzstandardschriftart"/>
+    <w:link w:val="berschrift2"/>
     <w:uiPriority w:val="9"/>
     <w:rsid w:val="00257FD2"/>
     <w:rPr>
@@ -3001,10 +3151,10 @@
       <w:szCs w:val="26"/>
     </w:rPr>
   </w:style>
-  <w:style w:type="character" w:customStyle="1" w:styleId="Heading3Char">
-    <w:name w:val="Heading 3 Char"/>
-    <w:basedOn w:val="DefaultParagraphFont"/>
-    <w:link w:val="Heading3"/>
+  <w:style w:type="character" w:customStyle="1" w:styleId="berschrift3Zeichen">
+    <w:name w:val="Überschrift 3 Zeichen"/>
+    <w:basedOn w:val="Absatzstandardschriftart"/>
+    <w:link w:val="berschrift3"/>
     <w:uiPriority w:val="9"/>
     <w:rsid w:val="00257FD2"/>
     <w:rPr>
@@ -3015,14 +3165,14 @@
   </w:style>
   <w:style w:type="paragraph" w:customStyle="1" w:styleId="Aufzhlung">
     <w:name w:val="Aufzählung"/>
-    <w:basedOn w:val="Normal"/>
+    <w:basedOn w:val="Standard"/>
     <w:qFormat/>
     <w:rsid w:val="00DC52CA"/>
   </w:style>
-  <w:style w:type="paragraph" w:styleId="Header">
+  <w:style w:type="paragraph" w:styleId="Kopfzeile">
     <w:name w:val="header"/>
-    <w:basedOn w:val="Normal"/>
-    <w:link w:val="HeaderChar"/>
+    <w:basedOn w:val="Standard"/>
+    <w:link w:val="KopfzeileZeichen"/>
     <w:uiPriority w:val="99"/>
     <w:unhideWhenUsed/>
     <w:rsid w:val="00257FD2"/>
@@ -3036,10 +3186,10 @@
       <w:sz w:val="20"/>
     </w:rPr>
   </w:style>
-  <w:style w:type="character" w:customStyle="1" w:styleId="HeaderChar">
-    <w:name w:val="Header Char"/>
-    <w:basedOn w:val="DefaultParagraphFont"/>
-    <w:link w:val="Header"/>
+  <w:style w:type="character" w:customStyle="1" w:styleId="KopfzeileZeichen">
+    <w:name w:val="Kopfzeile Zeichen"/>
+    <w:basedOn w:val="Absatzstandardschriftart"/>
+    <w:link w:val="Kopfzeile"/>
     <w:uiPriority w:val="99"/>
     <w:rsid w:val="00257FD2"/>
     <w:rPr>
@@ -3047,10 +3197,10 @@
       <w:sz w:val="20"/>
     </w:rPr>
   </w:style>
-  <w:style w:type="paragraph" w:styleId="Footer">
+  <w:style w:type="paragraph" w:styleId="Fuzeile">
     <w:name w:val="footer"/>
-    <w:basedOn w:val="Normal"/>
-    <w:link w:val="FooterChar"/>
+    <w:basedOn w:val="Standard"/>
+    <w:link w:val="FuzeileZeichen"/>
     <w:uiPriority w:val="99"/>
     <w:unhideWhenUsed/>
     <w:rsid w:val="00257FD2"/>
@@ -3064,10 +3214,10 @@
       <w:sz w:val="20"/>
     </w:rPr>
   </w:style>
-  <w:style w:type="character" w:customStyle="1" w:styleId="FooterChar">
-    <w:name w:val="Footer Char"/>
-    <w:basedOn w:val="DefaultParagraphFont"/>
-    <w:link w:val="Footer"/>
+  <w:style w:type="character" w:customStyle="1" w:styleId="FuzeileZeichen">
+    <w:name w:val="Fußzeile Zeichen"/>
+    <w:basedOn w:val="Absatzstandardschriftart"/>
+    <w:link w:val="Fuzeile"/>
     <w:uiPriority w:val="99"/>
     <w:rsid w:val="00257FD2"/>
     <w:rPr>
@@ -3075,18 +3225,18 @@
       <w:sz w:val="20"/>
     </w:rPr>
   </w:style>
-  <w:style w:type="character" w:styleId="PageNumber">
+  <w:style w:type="character" w:styleId="Seitenzahl">
     <w:name w:val="page number"/>
-    <w:basedOn w:val="DefaultParagraphFont"/>
+    <w:basedOn w:val="Absatzstandardschriftart"/>
     <w:uiPriority w:val="99"/>
     <w:semiHidden/>
     <w:unhideWhenUsed/>
     <w:rsid w:val="00257FD2"/>
   </w:style>
-  <w:style w:type="paragraph" w:styleId="BalloonText">
+  <w:style w:type="paragraph" w:styleId="Sprechblasentext">
     <w:name w:val="Balloon Text"/>
-    <w:basedOn w:val="Normal"/>
-    <w:link w:val="BalloonTextChar"/>
+    <w:basedOn w:val="Standard"/>
+    <w:link w:val="SprechblasentextZeichen"/>
     <w:uiPriority w:val="99"/>
     <w:semiHidden/>
     <w:unhideWhenUsed/>
@@ -3097,10 +3247,10 @@
       <w:szCs w:val="18"/>
     </w:rPr>
   </w:style>
-  <w:style w:type="character" w:customStyle="1" w:styleId="BalloonTextChar">
-    <w:name w:val="Balloon Text Char"/>
-    <w:basedOn w:val="DefaultParagraphFont"/>
-    <w:link w:val="BalloonText"/>
+  <w:style w:type="character" w:customStyle="1" w:styleId="SprechblasentextZeichen">
+    <w:name w:val="Sprechblasentext Zeichen"/>
+    <w:basedOn w:val="Absatzstandardschriftart"/>
+    <w:link w:val="Sprechblasentext"/>
     <w:uiPriority w:val="99"/>
     <w:semiHidden/>
     <w:rsid w:val="00D36FBD"/>
@@ -3110,19 +3260,19 @@
       <w:szCs w:val="18"/>
     </w:rPr>
   </w:style>
-  <w:style w:type="paragraph" w:styleId="TOC1">
+  <w:style w:type="paragraph" w:styleId="Verzeichnis1">
     <w:name w:val="toc 1"/>
-    <w:basedOn w:val="Normal"/>
-    <w:next w:val="Normal"/>
+    <w:basedOn w:val="Standard"/>
+    <w:next w:val="Standard"/>
     <w:autoRedefine/>
     <w:uiPriority w:val="39"/>
     <w:unhideWhenUsed/>
     <w:rsid w:val="009C339F"/>
   </w:style>
-  <w:style w:type="paragraph" w:styleId="TOC2">
+  <w:style w:type="paragraph" w:styleId="Verzeichnis2">
     <w:name w:val="toc 2"/>
-    <w:basedOn w:val="Normal"/>
-    <w:next w:val="Normal"/>
+    <w:basedOn w:val="Standard"/>
+    <w:next w:val="Standard"/>
     <w:autoRedefine/>
     <w:uiPriority w:val="39"/>
     <w:unhideWhenUsed/>
@@ -3131,10 +3281,10 @@
       <w:ind w:left="240"/>
     </w:pPr>
   </w:style>
-  <w:style w:type="paragraph" w:styleId="TOC3">
+  <w:style w:type="paragraph" w:styleId="Verzeichnis3">
     <w:name w:val="toc 3"/>
-    <w:basedOn w:val="Normal"/>
-    <w:next w:val="Normal"/>
+    <w:basedOn w:val="Standard"/>
+    <w:next w:val="Standard"/>
     <w:autoRedefine/>
     <w:uiPriority w:val="39"/>
     <w:unhideWhenUsed/>
@@ -3143,10 +3293,10 @@
       <w:ind w:left="480"/>
     </w:pPr>
   </w:style>
-  <w:style w:type="paragraph" w:styleId="TOC4">
+  <w:style w:type="paragraph" w:styleId="Verzeichnis4">
     <w:name w:val="toc 4"/>
-    <w:basedOn w:val="Normal"/>
-    <w:next w:val="Normal"/>
+    <w:basedOn w:val="Standard"/>
+    <w:next w:val="Standard"/>
     <w:autoRedefine/>
     <w:uiPriority w:val="39"/>
     <w:unhideWhenUsed/>
@@ -3155,10 +3305,10 @@
       <w:ind w:left="720"/>
     </w:pPr>
   </w:style>
-  <w:style w:type="paragraph" w:styleId="TOC5">
+  <w:style w:type="paragraph" w:styleId="Verzeichnis5">
     <w:name w:val="toc 5"/>
-    <w:basedOn w:val="Normal"/>
-    <w:next w:val="Normal"/>
+    <w:basedOn w:val="Standard"/>
+    <w:next w:val="Standard"/>
     <w:autoRedefine/>
     <w:uiPriority w:val="39"/>
     <w:unhideWhenUsed/>
@@ -3167,10 +3317,10 @@
       <w:ind w:left="960"/>
     </w:pPr>
   </w:style>
-  <w:style w:type="paragraph" w:styleId="TOC6">
+  <w:style w:type="paragraph" w:styleId="Verzeichnis6">
     <w:name w:val="toc 6"/>
-    <w:basedOn w:val="Normal"/>
-    <w:next w:val="Normal"/>
+    <w:basedOn w:val="Standard"/>
+    <w:next w:val="Standard"/>
     <w:autoRedefine/>
     <w:uiPriority w:val="39"/>
     <w:unhideWhenUsed/>
@@ -3179,10 +3329,10 @@
       <w:ind w:left="1200"/>
     </w:pPr>
   </w:style>
-  <w:style w:type="paragraph" w:styleId="TOC7">
+  <w:style w:type="paragraph" w:styleId="Verzeichnis7">
     <w:name w:val="toc 7"/>
-    <w:basedOn w:val="Normal"/>
-    <w:next w:val="Normal"/>
+    <w:basedOn w:val="Standard"/>
+    <w:next w:val="Standard"/>
     <w:autoRedefine/>
     <w:uiPriority w:val="39"/>
     <w:unhideWhenUsed/>
@@ -3191,10 +3341,10 @@
       <w:ind w:left="1440"/>
     </w:pPr>
   </w:style>
-  <w:style w:type="paragraph" w:styleId="TOC8">
+  <w:style w:type="paragraph" w:styleId="Verzeichnis8">
     <w:name w:val="toc 8"/>
-    <w:basedOn w:val="Normal"/>
-    <w:next w:val="Normal"/>
+    <w:basedOn w:val="Standard"/>
+    <w:next w:val="Standard"/>
     <w:autoRedefine/>
     <w:uiPriority w:val="39"/>
     <w:unhideWhenUsed/>
@@ -3203,10 +3353,10 @@
       <w:ind w:left="1680"/>
     </w:pPr>
   </w:style>
-  <w:style w:type="paragraph" w:styleId="TOC9">
+  <w:style w:type="paragraph" w:styleId="Verzeichnis9">
     <w:name w:val="toc 9"/>
-    <w:basedOn w:val="Normal"/>
-    <w:next w:val="Normal"/>
+    <w:basedOn w:val="Standard"/>
+    <w:next w:val="Standard"/>
     <w:autoRedefine/>
     <w:uiPriority w:val="39"/>
     <w:unhideWhenUsed/>
@@ -3215,9 +3365,9 @@
       <w:ind w:left="1920"/>
     </w:pPr>
   </w:style>
-  <w:style w:type="paragraph" w:styleId="ListParagraph">
+  <w:style w:type="paragraph" w:styleId="Listenabsatz">
     <w:name w:val="List Paragraph"/>
-    <w:basedOn w:val="Normal"/>
+    <w:basedOn w:val="Standard"/>
     <w:uiPriority w:val="34"/>
     <w:qFormat/>
     <w:rsid w:val="00AA1FC4"/>
@@ -3241,7 +3391,7 @@
 </file>
 
 <file path=word/stylesWithEffects.xml><?xml version="1.0" encoding="utf-8"?>
-<w:styles xmlns:wpc="http://schemas.microsoft.com/office/word/2010/wordprocessingCanvas" xmlns:mc="http://schemas.openxmlformats.org/markup-compatibility/2006" xmlns:o="urn:schemas-microsoft-com:office:office" xmlns:r="http://schemas.openxmlformats.org/officeDocument/2006/relationships" xmlns:m="http://schemas.openxmlformats.org/officeDocument/2006/math" xmlns:v="urn:schemas-microsoft-com:vml" xmlns:wp14="http://schemas.microsoft.com/office/word/2010/wordprocessingDrawing" xmlns:wp="http://schemas.openxmlformats.org/drawingml/2006/wordprocessingDrawing" xmlns:w10="urn:schemas-microsoft-com:office:word" xmlns:w="http://schemas.openxmlformats.org/wordprocessingml/2006/main" xmlns:w14="http://schemas.microsoft.com/office/word/2010/wordml" xmlns:wpg="http://schemas.microsoft.com/office/word/2010/wordprocessingGroup" xmlns:wpi="http://schemas.microsoft.com/office/word/2010/wordprocessingInk" xmlns:wne="http://schemas.microsoft.com/office/word/2006/wordml" xmlns:wps="http://schemas.microsoft.com/office/word/2010/wordprocessingShape" mc:Ignorable="w14 wp14">
+<w:styles xmlns:wpc="http://schemas.microsoft.com/office/word/2010/wordprocessingCanvas" xmlns:mo="http://schemas.microsoft.com/office/mac/office/2008/main" xmlns:mc="http://schemas.openxmlformats.org/markup-compatibility/2006" xmlns:mv="urn:schemas-microsoft-com:mac:vml" xmlns:o="urn:schemas-microsoft-com:office:office" xmlns:r="http://schemas.openxmlformats.org/officeDocument/2006/relationships" xmlns:m="http://schemas.openxmlformats.org/officeDocument/2006/math" xmlns:v="urn:schemas-microsoft-com:vml" xmlns:wp14="http://schemas.microsoft.com/office/word/2010/wordprocessingDrawing" xmlns:wp="http://schemas.openxmlformats.org/drawingml/2006/wordprocessingDrawing" xmlns:w10="urn:schemas-microsoft-com:office:word" xmlns:w="http://schemas.openxmlformats.org/wordprocessingml/2006/main" xmlns:w14="http://schemas.microsoft.com/office/word/2010/wordml" xmlns:wpg="http://schemas.microsoft.com/office/word/2010/wordprocessingGroup" xmlns:wpi="http://schemas.microsoft.com/office/word/2010/wordprocessingInk" xmlns:wne="http://schemas.microsoft.com/office/word/2006/wordml" xmlns:wps="http://schemas.microsoft.com/office/word/2010/wordprocessingShape" mc:Ignorable="w14 wp14">
   <w:docDefaults>
     <w:rPrDefault>
       <w:rPr>
@@ -3253,7 +3403,7 @@
     </w:rPrDefault>
     <w:pPrDefault/>
   </w:docDefaults>
-  <w:latentStyles w:defLockedState="0" w:defUIPriority="99" w:defSemiHidden="1" w:defUnhideWhenUsed="1" w:defQFormat="0" w:count="267">
+  <w:latentStyles w:defLockedState="0" w:defUIPriority="99" w:defSemiHidden="1" w:defUnhideWhenUsed="1" w:defQFormat="0" w:count="276">
     <w:lsdException w:name="Normal" w:semiHidden="0" w:uiPriority="0" w:unhideWhenUsed="0" w:qFormat="1"/>
     <w:lsdException w:name="heading 1" w:semiHidden="0" w:uiPriority="9" w:unhideWhenUsed="0" w:qFormat="1"/>
     <w:lsdException w:name="heading 2" w:uiPriority="9" w:qFormat="1"/>
@@ -3392,7 +3542,7 @@
     <w:lsdException w:name="Bibliography" w:uiPriority="37"/>
     <w:lsdException w:name="TOC Heading" w:uiPriority="39" w:qFormat="1"/>
   </w:latentStyles>
-  <w:style w:type="paragraph" w:default="1" w:styleId="Normal">
+  <w:style w:type="paragraph" w:default="1" w:styleId="Standard">
     <w:name w:val="Normal"/>
     <w:qFormat/>
     <w:rsid w:val="00257FD2"/>
@@ -3400,11 +3550,11 @@
       <w:rFonts w:ascii="Century Gothic" w:hAnsi="Century Gothic"/>
     </w:rPr>
   </w:style>
-  <w:style w:type="paragraph" w:styleId="Heading1">
+  <w:style w:type="paragraph" w:styleId="berschrift1">
     <w:name w:val="heading 1"/>
-    <w:basedOn w:val="Normal"/>
-    <w:next w:val="Normal"/>
-    <w:link w:val="Heading1Char"/>
+    <w:basedOn w:val="Standard"/>
+    <w:next w:val="Standard"/>
+    <w:link w:val="berschrift1Zeichen"/>
     <w:uiPriority w:val="9"/>
     <w:qFormat/>
     <w:rsid w:val="00257FD2"/>
@@ -3422,11 +3572,11 @@
       <w:szCs w:val="32"/>
     </w:rPr>
   </w:style>
-  <w:style w:type="paragraph" w:styleId="Heading2">
+  <w:style w:type="paragraph" w:styleId="berschrift2">
     <w:name w:val="heading 2"/>
-    <w:basedOn w:val="Heading1"/>
-    <w:next w:val="Normal"/>
-    <w:link w:val="Heading2Char"/>
+    <w:basedOn w:val="berschrift1"/>
+    <w:next w:val="Standard"/>
+    <w:link w:val="berschrift2Zeichen"/>
     <w:uiPriority w:val="9"/>
     <w:unhideWhenUsed/>
     <w:qFormat/>
@@ -3441,11 +3591,11 @@
       <w:szCs w:val="26"/>
     </w:rPr>
   </w:style>
-  <w:style w:type="paragraph" w:styleId="Heading3">
+  <w:style w:type="paragraph" w:styleId="berschrift3">
     <w:name w:val="heading 3"/>
-    <w:basedOn w:val="Normal"/>
-    <w:next w:val="Normal"/>
-    <w:link w:val="Heading3Char"/>
+    <w:basedOn w:val="Standard"/>
+    <w:next w:val="Standard"/>
+    <w:link w:val="berschrift3Zeichen"/>
     <w:uiPriority w:val="9"/>
     <w:unhideWhenUsed/>
     <w:qFormat/>
@@ -3462,13 +3612,13 @@
       <w:bCs/>
     </w:rPr>
   </w:style>
-  <w:style w:type="character" w:default="1" w:styleId="DefaultParagraphFont">
+  <w:style w:type="character" w:default="1" w:styleId="Absatzstandardschriftart">
     <w:name w:val="Default Paragraph Font"/>
     <w:uiPriority w:val="1"/>
     <w:semiHidden/>
     <w:unhideWhenUsed/>
   </w:style>
-  <w:style w:type="table" w:default="1" w:styleId="TableNormal">
+  <w:style w:type="table" w:default="1" w:styleId="NormaleTabelle">
     <w:name w:val="Normal Table"/>
     <w:uiPriority w:val="99"/>
     <w:semiHidden/>
@@ -3483,16 +3633,16 @@
       </w:tblCellMar>
     </w:tblPr>
   </w:style>
-  <w:style w:type="numbering" w:default="1" w:styleId="NoList">
+  <w:style w:type="numbering" w:default="1" w:styleId="KeineListe">
     <w:name w:val="No List"/>
     <w:uiPriority w:val="99"/>
     <w:semiHidden/>
     <w:unhideWhenUsed/>
   </w:style>
-  <w:style w:type="character" w:customStyle="1" w:styleId="Heading1Char">
-    <w:name w:val="Heading 1 Char"/>
-    <w:basedOn w:val="DefaultParagraphFont"/>
-    <w:link w:val="Heading1"/>
+  <w:style w:type="character" w:customStyle="1" w:styleId="berschrift1Zeichen">
+    <w:name w:val="Überschrift 1 Zeichen"/>
+    <w:basedOn w:val="Absatzstandardschriftart"/>
+    <w:link w:val="berschrift1"/>
     <w:uiPriority w:val="9"/>
     <w:rsid w:val="00257FD2"/>
     <w:rPr>
@@ -3503,10 +3653,10 @@
       <w:szCs w:val="32"/>
     </w:rPr>
   </w:style>
-  <w:style w:type="character" w:customStyle="1" w:styleId="Heading2Char">
-    <w:name w:val="Heading 2 Char"/>
-    <w:basedOn w:val="DefaultParagraphFont"/>
-    <w:link w:val="Heading2"/>
+  <w:style w:type="character" w:customStyle="1" w:styleId="berschrift2Zeichen">
+    <w:name w:val="Überschrift 2 Zeichen"/>
+    <w:basedOn w:val="Absatzstandardschriftart"/>
+    <w:link w:val="berschrift2"/>
     <w:uiPriority w:val="9"/>
     <w:rsid w:val="00257FD2"/>
     <w:rPr>
@@ -3516,10 +3666,10 @@
       <w:szCs w:val="26"/>
     </w:rPr>
   </w:style>
-  <w:style w:type="character" w:customStyle="1" w:styleId="Heading3Char">
-    <w:name w:val="Heading 3 Char"/>
-    <w:basedOn w:val="DefaultParagraphFont"/>
-    <w:link w:val="Heading3"/>
+  <w:style w:type="character" w:customStyle="1" w:styleId="berschrift3Zeichen">
+    <w:name w:val="Überschrift 3 Zeichen"/>
+    <w:basedOn w:val="Absatzstandardschriftart"/>
+    <w:link w:val="berschrift3"/>
     <w:uiPriority w:val="9"/>
     <w:rsid w:val="00257FD2"/>
     <w:rPr>
@@ -3530,14 +3680,14 @@
   </w:style>
   <w:style w:type="paragraph" w:customStyle="1" w:styleId="Aufzhlung">
     <w:name w:val="Aufzählung"/>
-    <w:basedOn w:val="Normal"/>
+    <w:basedOn w:val="Standard"/>
     <w:qFormat/>
     <w:rsid w:val="00DC52CA"/>
   </w:style>
-  <w:style w:type="paragraph" w:styleId="Header">
+  <w:style w:type="paragraph" w:styleId="Kopfzeile">
     <w:name w:val="header"/>
-    <w:basedOn w:val="Normal"/>
-    <w:link w:val="HeaderChar"/>
+    <w:basedOn w:val="Standard"/>
+    <w:link w:val="KopfzeileZeichen"/>
     <w:uiPriority w:val="99"/>
     <w:unhideWhenUsed/>
     <w:rsid w:val="00257FD2"/>
@@ -3551,10 +3701,10 @@
       <w:sz w:val="20"/>
     </w:rPr>
   </w:style>
-  <w:style w:type="character" w:customStyle="1" w:styleId="HeaderChar">
-    <w:name w:val="Header Char"/>
-    <w:basedOn w:val="DefaultParagraphFont"/>
-    <w:link w:val="Header"/>
+  <w:style w:type="character" w:customStyle="1" w:styleId="KopfzeileZeichen">
+    <w:name w:val="Kopfzeile Zeichen"/>
+    <w:basedOn w:val="Absatzstandardschriftart"/>
+    <w:link w:val="Kopfzeile"/>
     <w:uiPriority w:val="99"/>
     <w:rsid w:val="00257FD2"/>
     <w:rPr>
@@ -3562,10 +3712,10 @@
       <w:sz w:val="20"/>
     </w:rPr>
   </w:style>
-  <w:style w:type="paragraph" w:styleId="Footer">
+  <w:style w:type="paragraph" w:styleId="Fuzeile">
     <w:name w:val="footer"/>
-    <w:basedOn w:val="Normal"/>
-    <w:link w:val="FooterChar"/>
+    <w:basedOn w:val="Standard"/>
+    <w:link w:val="FuzeileZeichen"/>
     <w:uiPriority w:val="99"/>
     <w:unhideWhenUsed/>
     <w:rsid w:val="00257FD2"/>
@@ -3579,10 +3729,10 @@
       <w:sz w:val="20"/>
     </w:rPr>
   </w:style>
-  <w:style w:type="character" w:customStyle="1" w:styleId="FooterChar">
-    <w:name w:val="Footer Char"/>
-    <w:basedOn w:val="DefaultParagraphFont"/>
-    <w:link w:val="Footer"/>
+  <w:style w:type="character" w:customStyle="1" w:styleId="FuzeileZeichen">
+    <w:name w:val="Fußzeile Zeichen"/>
+    <w:basedOn w:val="Absatzstandardschriftart"/>
+    <w:link w:val="Fuzeile"/>
     <w:uiPriority w:val="99"/>
     <w:rsid w:val="00257FD2"/>
     <w:rPr>
@@ -3590,18 +3740,18 @@
       <w:sz w:val="20"/>
     </w:rPr>
   </w:style>
-  <w:style w:type="character" w:styleId="PageNumber">
+  <w:style w:type="character" w:styleId="Seitenzahl">
     <w:name w:val="page number"/>
-    <w:basedOn w:val="DefaultParagraphFont"/>
+    <w:basedOn w:val="Absatzstandardschriftart"/>
     <w:uiPriority w:val="99"/>
     <w:semiHidden/>
     <w:unhideWhenUsed/>
     <w:rsid w:val="00257FD2"/>
   </w:style>
-  <w:style w:type="paragraph" w:styleId="BalloonText">
+  <w:style w:type="paragraph" w:styleId="Sprechblasentext">
     <w:name w:val="Balloon Text"/>
-    <w:basedOn w:val="Normal"/>
-    <w:link w:val="BalloonTextChar"/>
+    <w:basedOn w:val="Standard"/>
+    <w:link w:val="SprechblasentextZeichen"/>
     <w:uiPriority w:val="99"/>
     <w:semiHidden/>
     <w:unhideWhenUsed/>
@@ -3612,10 +3762,10 @@
       <w:szCs w:val="18"/>
     </w:rPr>
   </w:style>
-  <w:style w:type="character" w:customStyle="1" w:styleId="BalloonTextChar">
-    <w:name w:val="Balloon Text Char"/>
-    <w:basedOn w:val="DefaultParagraphFont"/>
-    <w:link w:val="BalloonText"/>
+  <w:style w:type="character" w:customStyle="1" w:styleId="SprechblasentextZeichen">
+    <w:name w:val="Sprechblasentext Zeichen"/>
+    <w:basedOn w:val="Absatzstandardschriftart"/>
+    <w:link w:val="Sprechblasentext"/>
     <w:uiPriority w:val="99"/>
     <w:semiHidden/>
     <w:rsid w:val="00D36FBD"/>
@@ -3625,19 +3775,19 @@
       <w:szCs w:val="18"/>
     </w:rPr>
   </w:style>
-  <w:style w:type="paragraph" w:styleId="TOC1">
+  <w:style w:type="paragraph" w:styleId="Verzeichnis1">
     <w:name w:val="toc 1"/>
-    <w:basedOn w:val="Normal"/>
-    <w:next w:val="Normal"/>
+    <w:basedOn w:val="Standard"/>
+    <w:next w:val="Standard"/>
     <w:autoRedefine/>
     <w:uiPriority w:val="39"/>
     <w:unhideWhenUsed/>
     <w:rsid w:val="009C339F"/>
   </w:style>
-  <w:style w:type="paragraph" w:styleId="TOC2">
+  <w:style w:type="paragraph" w:styleId="Verzeichnis2">
     <w:name w:val="toc 2"/>
-    <w:basedOn w:val="Normal"/>
-    <w:next w:val="Normal"/>
+    <w:basedOn w:val="Standard"/>
+    <w:next w:val="Standard"/>
     <w:autoRedefine/>
     <w:uiPriority w:val="39"/>
     <w:unhideWhenUsed/>
@@ -3646,10 +3796,10 @@
       <w:ind w:left="240"/>
     </w:pPr>
   </w:style>
-  <w:style w:type="paragraph" w:styleId="TOC3">
+  <w:style w:type="paragraph" w:styleId="Verzeichnis3">
     <w:name w:val="toc 3"/>
-    <w:basedOn w:val="Normal"/>
-    <w:next w:val="Normal"/>
+    <w:basedOn w:val="Standard"/>
+    <w:next w:val="Standard"/>
     <w:autoRedefine/>
     <w:uiPriority w:val="39"/>
     <w:unhideWhenUsed/>
@@ -3658,10 +3808,10 @@
       <w:ind w:left="480"/>
     </w:pPr>
   </w:style>
-  <w:style w:type="paragraph" w:styleId="TOC4">
+  <w:style w:type="paragraph" w:styleId="Verzeichnis4">
     <w:name w:val="toc 4"/>
-    <w:basedOn w:val="Normal"/>
-    <w:next w:val="Normal"/>
+    <w:basedOn w:val="Standard"/>
+    <w:next w:val="Standard"/>
     <w:autoRedefine/>
     <w:uiPriority w:val="39"/>
     <w:unhideWhenUsed/>
@@ -3670,10 +3820,10 @@
       <w:ind w:left="720"/>
     </w:pPr>
   </w:style>
-  <w:style w:type="paragraph" w:styleId="TOC5">
+  <w:style w:type="paragraph" w:styleId="Verzeichnis5">
     <w:name w:val="toc 5"/>
-    <w:basedOn w:val="Normal"/>
-    <w:next w:val="Normal"/>
+    <w:basedOn w:val="Standard"/>
+    <w:next w:val="Standard"/>
     <w:autoRedefine/>
     <w:uiPriority w:val="39"/>
     <w:unhideWhenUsed/>
@@ -3682,10 +3832,10 @@
       <w:ind w:left="960"/>
     </w:pPr>
   </w:style>
-  <w:style w:type="paragraph" w:styleId="TOC6">
+  <w:style w:type="paragraph" w:styleId="Verzeichnis6">
     <w:name w:val="toc 6"/>
-    <w:basedOn w:val="Normal"/>
-    <w:next w:val="Normal"/>
+    <w:basedOn w:val="Standard"/>
+    <w:next w:val="Standard"/>
     <w:autoRedefine/>
     <w:uiPriority w:val="39"/>
     <w:unhideWhenUsed/>
@@ -3694,10 +3844,10 @@
       <w:ind w:left="1200"/>
     </w:pPr>
   </w:style>
-  <w:style w:type="paragraph" w:styleId="TOC7">
+  <w:style w:type="paragraph" w:styleId="Verzeichnis7">
     <w:name w:val="toc 7"/>
-    <w:basedOn w:val="Normal"/>
-    <w:next w:val="Normal"/>
+    <w:basedOn w:val="Standard"/>
+    <w:next w:val="Standard"/>
     <w:autoRedefine/>
     <w:uiPriority w:val="39"/>
     <w:unhideWhenUsed/>
@@ -3706,10 +3856,10 @@
       <w:ind w:left="1440"/>
     </w:pPr>
   </w:style>
-  <w:style w:type="paragraph" w:styleId="TOC8">
+  <w:style w:type="paragraph" w:styleId="Verzeichnis8">
     <w:name w:val="toc 8"/>
-    <w:basedOn w:val="Normal"/>
-    <w:next w:val="Normal"/>
+    <w:basedOn w:val="Standard"/>
+    <w:next w:val="Standard"/>
     <w:autoRedefine/>
     <w:uiPriority w:val="39"/>
     <w:unhideWhenUsed/>
@@ -3718,10 +3868,10 @@
       <w:ind w:left="1680"/>
     </w:pPr>
   </w:style>
-  <w:style w:type="paragraph" w:styleId="TOC9">
+  <w:style w:type="paragraph" w:styleId="Verzeichnis9">
     <w:name w:val="toc 9"/>
-    <w:basedOn w:val="Normal"/>
-    <w:next w:val="Normal"/>
+    <w:basedOn w:val="Standard"/>
+    <w:next w:val="Standard"/>
     <w:autoRedefine/>
     <w:uiPriority w:val="39"/>
     <w:unhideWhenUsed/>
@@ -3730,9 +3880,9 @@
       <w:ind w:left="1920"/>
     </w:pPr>
   </w:style>
-  <w:style w:type="paragraph" w:styleId="ListParagraph">
+  <w:style w:type="paragraph" w:styleId="Listenabsatz">
     <w:name w:val="List Paragraph"/>
-    <w:basedOn w:val="Normal"/>
+    <w:basedOn w:val="Standard"/>
     <w:uiPriority w:val="34"/>
     <w:qFormat/>
     <w:rsid w:val="00AA1FC4"/>
@@ -4080,7 +4230,7 @@
 </file>
 
 <file path=customXml/itemProps1.xml><?xml version="1.0" encoding="utf-8"?>
-<ds:datastoreItem xmlns:ds="http://schemas.openxmlformats.org/officeDocument/2006/customXml" ds:itemID="{D6167BEF-E793-431F-9675-C54F6914280F}">
+<ds:datastoreItem xmlns:ds="http://schemas.openxmlformats.org/officeDocument/2006/customXml" ds:itemID="{A844FF61-7F7A-8B4E-833A-52A79F2504D1}">
   <ds:schemaRefs>
     <ds:schemaRef ds:uri="http://schemas.openxmlformats.org/officeDocument/2006/bibliography"/>
   </ds:schemaRefs>

</xml_diff>